<commit_message>
Icon verändert und GUI angepasst
</commit_message>
<xml_diff>
--- a/doc/Dokumentation.docx
+++ b/doc/Dokumentation.docx
@@ -767,8 +767,6 @@
           <w:noProof/>
         </w:rPr>
       </w:pPr>
-      <w:bookmarkStart w:id="0" w:name="_GoBack"/>
-      <w:bookmarkEnd w:id="0"/>
     </w:p>
     <w:p>
       <w:pPr>
@@ -937,7 +935,7 @@
           <w:noProof/>
         </w:rPr>
       </w:pPr>
-      <w:bookmarkStart w:id="1" w:name="_Toc7735486"/>
+      <w:bookmarkStart w:id="0" w:name="_Toc7735486"/>
       <w:r>
         <w:rPr>
           <w:noProof/>
@@ -945,54 +943,1117 @@
         <w:lastRenderedPageBreak/>
         <w:t>Einleitung</w:t>
       </w:r>
+      <w:bookmarkEnd w:id="0"/>
+    </w:p>
+    <w:p>
+      <w:r>
+        <w:t xml:space="preserve">Das Ziel dieses Projekt ist es, eine Applikation als Endprodukt zu haben, welche ähnlich wie die SBB App funktioniert. Der Nutzer soll </w:t>
+      </w:r>
+      <w:r>
+        <w:t>nach Stationen suchen können, Verbindungen zwischen Stationen abfragen und ganze Abfahrtspläne zu beliebigen Stationen erhalten.</w:t>
+      </w:r>
+    </w:p>
+    <w:p>
+      <w:pPr>
+        <w:pStyle w:val="berschrift2"/>
+      </w:pPr>
+      <w:bookmarkStart w:id="1" w:name="_Toc7735487"/>
+      <w:r>
+        <w:t>Zweck des Dokuments</w:t>
+      </w:r>
       <w:bookmarkEnd w:id="1"/>
     </w:p>
     <w:p>
       <w:r>
-        <w:t xml:space="preserve">Das Ziel dieses Projekt ist es, eine Applikation als Endprodukt zu haben, welche ähnlich wie die SBB App funktioniert. Der Nutzer soll </w:t>
-      </w:r>
-      <w:r>
-        <w:t>nach Stationen suchen können, Verbindungen zwischen Stationen abfragen und ganze Abfahrtspläne zu beliebigen Stationen erhalten.</w:t>
-      </w:r>
-    </w:p>
-    <w:p>
-      <w:pPr>
-        <w:pStyle w:val="berschrift2"/>
-      </w:pPr>
-      <w:bookmarkStart w:id="2" w:name="_Toc7735487"/>
-      <w:r>
-        <w:t>Zweck des Dokuments</w:t>
+        <w:t>Ich werde in dieser Dokumentation zeigen, wie ich das Projekt umsetze. Ausserdem dokumentiere ich alle Schritte sowie alle Schwierigkeiten</w:t>
+      </w:r>
+      <w:r>
+        <w:t>, die ich im Verlauf hatte</w:t>
+      </w:r>
+      <w:r>
+        <w:t>.</w:t>
+      </w:r>
+    </w:p>
+    <w:p>
+      <w:pPr>
+        <w:pStyle w:val="berschrift1"/>
+      </w:pPr>
+      <w:bookmarkStart w:id="2" w:name="_Toc7735488"/>
+      <w:r>
+        <w:t>Planung</w:t>
       </w:r>
       <w:bookmarkEnd w:id="2"/>
     </w:p>
     <w:p>
       <w:r>
-        <w:t>Ich werde in dieser Dokumentation zeigen, wie ich das Projekt umsetze. Ausserdem dokumentiere ich alle Schritte sowie alle Schwierigkeiten.</w:t>
-      </w:r>
-    </w:p>
-    <w:p>
-      <w:pPr>
-        <w:pStyle w:val="berschrift1"/>
-      </w:pPr>
-      <w:bookmarkStart w:id="3" w:name="_Toc7735488"/>
-      <w:r>
-        <w:t>Planung</w:t>
-      </w:r>
-      <w:bookmarkEnd w:id="3"/>
-    </w:p>
-    <w:p>
-      <w:r>
         <w:rPr>
           <w:noProof/>
         </w:rPr>
         <w:drawing>
-          <wp:anchor distT="0" distB="0" distL="114300" distR="114300" simplePos="0" relativeHeight="251664384" behindDoc="1" locked="0" layoutInCell="1" allowOverlap="1" wp14:anchorId="0A1EA85C" wp14:editId="552D8606">
+          <wp:anchor distT="0" distB="0" distL="114300" distR="114300" simplePos="0" relativeHeight="251662336" behindDoc="0" locked="0" layoutInCell="1" allowOverlap="1" wp14:anchorId="3A342010" wp14:editId="7CBEDF46">
             <wp:simplePos x="0" y="0"/>
             <wp:positionH relativeFrom="margin">
               <wp:align>right</wp:align>
             </wp:positionH>
             <wp:positionV relativeFrom="paragraph">
-              <wp:posOffset>739140</wp:posOffset>
+              <wp:posOffset>845185</wp:posOffset>
+            </wp:positionV>
+            <wp:extent cx="5760720" cy="3815715"/>
+            <wp:effectExtent l="0" t="0" r="0" b="0"/>
+            <wp:wrapSquare wrapText="bothSides"/>
+            <wp:docPr id="7" name="Grafik 7"/>
+            <wp:cNvGraphicFramePr>
+              <a:graphicFrameLocks xmlns:a="http://schemas.openxmlformats.org/drawingml/2006/main" noChangeAspect="1"/>
+            </wp:cNvGraphicFramePr>
+            <a:graphic xmlns:a="http://schemas.openxmlformats.org/drawingml/2006/main">
+              <a:graphicData uri="http://schemas.openxmlformats.org/drawingml/2006/picture">
+                <pic:pic xmlns:pic="http://schemas.openxmlformats.org/drawingml/2006/picture">
+                  <pic:nvPicPr>
+                    <pic:cNvPr id="1" name=""/>
+                    <pic:cNvPicPr/>
+                  </pic:nvPicPr>
+                  <pic:blipFill>
+                    <a:blip r:embed="rId9" cstate="print">
+                      <a:extLst>
+                        <a:ext uri="{28A0092B-C50C-407E-A947-70E740481C1C}">
+                          <a14:useLocalDpi xmlns:a14="http://schemas.microsoft.com/office/drawing/2010/main" val="0"/>
+                        </a:ext>
+                      </a:extLst>
+                    </a:blip>
+                    <a:stretch>
+                      <a:fillRect/>
+                    </a:stretch>
+                  </pic:blipFill>
+                  <pic:spPr>
+                    <a:xfrm>
+                      <a:off x="0" y="0"/>
+                      <a:ext cx="5760720" cy="3815715"/>
+                    </a:xfrm>
+                    <a:prstGeom prst="rect">
+                      <a:avLst/>
+                    </a:prstGeom>
+                  </pic:spPr>
+                </pic:pic>
+              </a:graphicData>
+            </a:graphic>
+            <wp14:sizeRelH relativeFrom="margin">
+              <wp14:pctWidth>0</wp14:pctWidth>
+            </wp14:sizeRelH>
+            <wp14:sizeRelV relativeFrom="margin">
+              <wp14:pctHeight>0</wp14:pctHeight>
+            </wp14:sizeRelV>
+          </wp:anchor>
+        </w:drawing>
+      </w:r>
+      <w:r>
+        <w:t>Ich habe eine Vorlage erstellt mit den ersten Ideen und einer</w:t>
+      </w:r>
+      <w:r>
+        <w:t xml:space="preserve"> groben Einteilung. Zudem habe ich ein Use Case Diagramm sowie ein Aktivitätsdiagramm erstellt. Diese Diagramme sollen mir meine wesentlichen Zielfunktionen aufzeigen damit ich einen klaren Überblick über das Projekt und die Vorgehensweise habe.</w:t>
+      </w:r>
+    </w:p>
+    <w:p/>
+    <w:p/>
+    <w:p/>
+    <w:p>
+      <w:pPr>
+        <w:pStyle w:val="berschrift1"/>
+      </w:pPr>
+    </w:p>
+    <w:p>
+      <w:pPr>
+        <w:rPr>
+          <w:rFonts w:asciiTheme="majorHAnsi" w:eastAsiaTheme="majorEastAsia" w:hAnsiTheme="majorHAnsi" w:cstheme="majorBidi"/>
+          <w:color w:val="2F5496" w:themeColor="accent1" w:themeShade="BF"/>
+          <w:sz w:val="32"/>
+          <w:szCs w:val="32"/>
+        </w:rPr>
+      </w:pPr>
+    </w:p>
+    <w:p>
+      <w:bookmarkStart w:id="3" w:name="_Toc7735489"/>
+    </w:p>
+    <w:p>
+      <w:pPr>
+        <w:rPr>
+          <w:rFonts w:asciiTheme="majorHAnsi" w:eastAsiaTheme="majorEastAsia" w:hAnsiTheme="majorHAnsi" w:cstheme="majorBidi"/>
+          <w:color w:val="2F5496" w:themeColor="accent1" w:themeShade="BF"/>
+          <w:sz w:val="32"/>
+          <w:szCs w:val="32"/>
+        </w:rPr>
+      </w:pPr>
+    </w:p>
+    <w:p>
+      <w:pPr>
+        <w:pStyle w:val="berschrift1"/>
+      </w:pPr>
+      <w:r>
+        <w:lastRenderedPageBreak/>
+        <w:t>Anforderungen</w:t>
+      </w:r>
+    </w:p>
+    <w:tbl>
+      <w:tblPr>
+        <w:tblStyle w:val="Tabellenraster"/>
+        <w:tblW w:w="0" w:type="auto"/>
+        <w:tblBorders>
+          <w:top w:val="single" w:sz="8" w:space="0" w:color="auto"/>
+          <w:left w:val="single" w:sz="8" w:space="0" w:color="auto"/>
+          <w:bottom w:val="single" w:sz="8" w:space="0" w:color="auto"/>
+          <w:right w:val="single" w:sz="8" w:space="0" w:color="auto"/>
+          <w:insideH w:val="single" w:sz="8" w:space="0" w:color="auto"/>
+          <w:insideV w:val="single" w:sz="8" w:space="0" w:color="auto"/>
+        </w:tblBorders>
+        <w:tblLook w:val="04A0" w:firstRow="1" w:lastRow="0" w:firstColumn="1" w:lastColumn="0" w:noHBand="0" w:noVBand="1"/>
+      </w:tblPr>
+      <w:tblGrid>
+        <w:gridCol w:w="845"/>
+        <w:gridCol w:w="5661"/>
+        <w:gridCol w:w="1134"/>
+        <w:gridCol w:w="1412"/>
+      </w:tblGrid>
+      <w:tr>
+        <w:tc>
+          <w:tcPr>
+            <w:tcW w:w="846" w:type="dxa"/>
+          </w:tcPr>
+          <w:p>
+            <w:r>
+              <w:t>ID</w:t>
+            </w:r>
+          </w:p>
+        </w:tc>
+        <w:tc>
+          <w:tcPr>
+            <w:tcW w:w="5670" w:type="dxa"/>
+          </w:tcPr>
+          <w:p>
+            <w:r>
+              <w:t>Beschreibung</w:t>
+            </w:r>
+          </w:p>
+        </w:tc>
+        <w:tc>
+          <w:tcPr>
+            <w:tcW w:w="1134" w:type="dxa"/>
+          </w:tcPr>
+          <w:p>
+            <w:r>
+              <w:t>Priorität</w:t>
+            </w:r>
+          </w:p>
+        </w:tc>
+        <w:tc>
+          <w:tcPr>
+            <w:tcW w:w="1412" w:type="dxa"/>
+          </w:tcPr>
+          <w:p>
+            <w:r>
+              <w:t>Umsetzung</w:t>
+            </w:r>
+          </w:p>
+        </w:tc>
+      </w:tr>
+      <w:tr>
+        <w:tc>
+          <w:tcPr>
+            <w:tcW w:w="846" w:type="dxa"/>
+          </w:tcPr>
+          <w:p>
+            <w:pPr>
+              <w:rPr>
+                <w:b/>
+              </w:rPr>
+            </w:pPr>
+            <w:r>
+              <w:rPr>
+                <w:b/>
+              </w:rPr>
+              <w:t>A001</w:t>
+            </w:r>
+          </w:p>
+        </w:tc>
+        <w:tc>
+          <w:tcPr>
+            <w:tcW w:w="5670" w:type="dxa"/>
+          </w:tcPr>
+          <w:p>
+            <w:r>
+              <w:t>Als ÖV-Benutzer möchte ich Start- und Endstation mittels Textsuche suchen können, damit ich nicht alle Stationsnamen auswendig lernen muss.</w:t>
+            </w:r>
+          </w:p>
+        </w:tc>
+        <w:tc>
+          <w:tcPr>
+            <w:tcW w:w="1134" w:type="dxa"/>
+          </w:tcPr>
+          <w:p>
+            <w:pPr>
+              <w:jc w:val="center"/>
+              <w:rPr>
+                <w:b/>
+                <w:sz w:val="24"/>
+              </w:rPr>
+            </w:pPr>
+          </w:p>
+          <w:p>
+            <w:pPr>
+              <w:jc w:val="center"/>
+              <w:rPr>
+                <w:b/>
+                <w:sz w:val="24"/>
+              </w:rPr>
+            </w:pPr>
+            <w:r>
+              <w:rPr>
+                <w:b/>
+                <w:sz w:val="24"/>
+              </w:rPr>
+              <w:t>1</w:t>
+            </w:r>
+          </w:p>
+        </w:tc>
+        <w:tc>
+          <w:tcPr>
+            <w:tcW w:w="1412" w:type="dxa"/>
+          </w:tcPr>
+          <w:p>
+            <w:pPr>
+              <w:jc w:val="center"/>
+            </w:pPr>
+          </w:p>
+          <w:p>
+            <w:pPr>
+              <w:jc w:val="center"/>
+            </w:pPr>
+            <w:r>
+              <w:t>J</w:t>
+            </w:r>
+            <w:r>
+              <w:t>a</w:t>
+            </w:r>
+          </w:p>
+        </w:tc>
+      </w:tr>
+      <w:tr>
+        <w:tc>
+          <w:tcPr>
+            <w:tcW w:w="846" w:type="dxa"/>
+          </w:tcPr>
+          <w:p>
+            <w:pPr>
+              <w:rPr>
+                <w:b/>
+              </w:rPr>
+            </w:pPr>
+            <w:r>
+              <w:rPr>
+                <w:b/>
+              </w:rPr>
+              <w:t>A002</w:t>
+            </w:r>
+          </w:p>
+        </w:tc>
+        <w:tc>
+          <w:tcPr>
+            <w:tcW w:w="5670" w:type="dxa"/>
+          </w:tcPr>
+          <w:p>
+            <w:r>
+              <w:t>Als ÖV-Benutzer möchte ich die aktuellen, d.h. mindestens die nächsten vier bis fünf Verbindungen zwischen den beiden gefundenen und ausgewählten Stationen sehen, damit ich weiss wann ich zur Station muss, um den für mich idealen Anschluss zu erwischen.</w:t>
+            </w:r>
+          </w:p>
+        </w:tc>
+        <w:tc>
+          <w:tcPr>
+            <w:tcW w:w="1134" w:type="dxa"/>
+          </w:tcPr>
+          <w:p>
+            <w:pPr>
+              <w:jc w:val="center"/>
+              <w:rPr>
+                <w:b/>
+                <w:sz w:val="24"/>
+              </w:rPr>
+            </w:pPr>
+          </w:p>
+          <w:p>
+            <w:pPr>
+              <w:jc w:val="center"/>
+              <w:rPr>
+                <w:b/>
+                <w:sz w:val="24"/>
+              </w:rPr>
+            </w:pPr>
+          </w:p>
+          <w:p>
+            <w:pPr>
+              <w:jc w:val="center"/>
+              <w:rPr>
+                <w:b/>
+                <w:sz w:val="24"/>
+              </w:rPr>
+            </w:pPr>
+            <w:r>
+              <w:rPr>
+                <w:b/>
+                <w:sz w:val="24"/>
+              </w:rPr>
+              <w:t>1</w:t>
+            </w:r>
+          </w:p>
+          <w:p>
+            <w:pPr>
+              <w:jc w:val="center"/>
+              <w:rPr>
+                <w:b/>
+                <w:sz w:val="24"/>
+              </w:rPr>
+            </w:pPr>
+          </w:p>
+          <w:p>
+            <w:pPr>
+              <w:jc w:val="center"/>
+              <w:rPr>
+                <w:b/>
+                <w:sz w:val="24"/>
+              </w:rPr>
+            </w:pPr>
+          </w:p>
+        </w:tc>
+        <w:tc>
+          <w:tcPr>
+            <w:tcW w:w="1412" w:type="dxa"/>
+          </w:tcPr>
+          <w:p>
+            <w:pPr>
+              <w:jc w:val="center"/>
+            </w:pPr>
+          </w:p>
+          <w:p>
+            <w:pPr>
+              <w:jc w:val="center"/>
+            </w:pPr>
+          </w:p>
+          <w:p>
+            <w:pPr>
+              <w:jc w:val="center"/>
+            </w:pPr>
+            <w:r>
+              <w:t>J</w:t>
+            </w:r>
+            <w:r>
+              <w:t>a</w:t>
+            </w:r>
+          </w:p>
+        </w:tc>
+      </w:tr>
+      <w:tr>
+        <w:tc>
+          <w:tcPr>
+            <w:tcW w:w="846" w:type="dxa"/>
+          </w:tcPr>
+          <w:p>
+            <w:pPr>
+              <w:rPr>
+                <w:b/>
+              </w:rPr>
+            </w:pPr>
+            <w:r>
+              <w:rPr>
+                <w:b/>
+              </w:rPr>
+              <w:t>A003</w:t>
+            </w:r>
+          </w:p>
+        </w:tc>
+        <w:tc>
+          <w:tcPr>
+            <w:tcW w:w="5670" w:type="dxa"/>
+          </w:tcPr>
+          <w:p>
+            <w:r>
+              <w:t>Als ÖV-Benutzer möchte ich sehen, welche Verbindungen ab einer bestimmten Station vorhanden sind, damit ich bei mir zuhause eine Art Abfahrtstafel haben kann.</w:t>
+            </w:r>
+          </w:p>
+        </w:tc>
+        <w:tc>
+          <w:tcPr>
+            <w:tcW w:w="1134" w:type="dxa"/>
+          </w:tcPr>
+          <w:p>
+            <w:pPr>
+              <w:jc w:val="center"/>
+              <w:rPr>
+                <w:b/>
+                <w:sz w:val="24"/>
+              </w:rPr>
+            </w:pPr>
+          </w:p>
+          <w:p>
+            <w:pPr>
+              <w:jc w:val="center"/>
+              <w:rPr>
+                <w:b/>
+                <w:sz w:val="24"/>
+              </w:rPr>
+            </w:pPr>
+            <w:r>
+              <w:rPr>
+                <w:b/>
+                <w:sz w:val="24"/>
+              </w:rPr>
+              <w:t>1</w:t>
+            </w:r>
+          </w:p>
+        </w:tc>
+        <w:tc>
+          <w:tcPr>
+            <w:tcW w:w="1412" w:type="dxa"/>
+          </w:tcPr>
+          <w:p>
+            <w:pPr>
+              <w:jc w:val="center"/>
+            </w:pPr>
+          </w:p>
+          <w:p>
+            <w:pPr>
+              <w:jc w:val="center"/>
+            </w:pPr>
+            <w:r>
+              <w:t>Ja</w:t>
+            </w:r>
+          </w:p>
+        </w:tc>
+      </w:tr>
+      <w:tr>
+        <w:tc>
+          <w:tcPr>
+            <w:tcW w:w="846" w:type="dxa"/>
+          </w:tcPr>
+          <w:p>
+            <w:pPr>
+              <w:rPr>
+                <w:b/>
+              </w:rPr>
+            </w:pPr>
+            <w:r>
+              <w:rPr>
+                <w:b/>
+              </w:rPr>
+              <w:t>A004</w:t>
+            </w:r>
+          </w:p>
+        </w:tc>
+        <w:tc>
+          <w:tcPr>
+            <w:tcW w:w="5670" w:type="dxa"/>
+          </w:tcPr>
+          <w:p>
+            <w:r>
+              <w:t xml:space="preserve">Als ÖV-Benutzer möchte ich, dass schon während meiner Eingabe erste </w:t>
+            </w:r>
+            <w:proofErr w:type="spellStart"/>
+            <w:r>
+              <w:t>SuchResultate</w:t>
+            </w:r>
+            <w:proofErr w:type="spellEnd"/>
+            <w:r>
+              <w:t xml:space="preserve"> erscheinen, damit ich effizienter nach Stationen suchen kann.</w:t>
+            </w:r>
+          </w:p>
+        </w:tc>
+        <w:tc>
+          <w:tcPr>
+            <w:tcW w:w="1134" w:type="dxa"/>
+          </w:tcPr>
+          <w:p>
+            <w:pPr>
+              <w:jc w:val="center"/>
+              <w:rPr>
+                <w:b/>
+                <w:sz w:val="24"/>
+              </w:rPr>
+            </w:pPr>
+          </w:p>
+          <w:p>
+            <w:pPr>
+              <w:jc w:val="center"/>
+              <w:rPr>
+                <w:b/>
+                <w:sz w:val="24"/>
+              </w:rPr>
+            </w:pPr>
+            <w:r>
+              <w:rPr>
+                <w:b/>
+                <w:sz w:val="24"/>
+              </w:rPr>
+              <w:t>2</w:t>
+            </w:r>
+          </w:p>
+        </w:tc>
+        <w:tc>
+          <w:tcPr>
+            <w:tcW w:w="1412" w:type="dxa"/>
+          </w:tcPr>
+          <w:p>
+            <w:pPr>
+              <w:jc w:val="center"/>
+            </w:pPr>
+          </w:p>
+          <w:p>
+            <w:pPr>
+              <w:jc w:val="center"/>
+            </w:pPr>
+            <w:r>
+              <w:t>Ja</w:t>
+            </w:r>
+          </w:p>
+        </w:tc>
+      </w:tr>
+      <w:tr>
+        <w:tc>
+          <w:tcPr>
+            <w:tcW w:w="846" w:type="dxa"/>
+          </w:tcPr>
+          <w:p>
+            <w:pPr>
+              <w:rPr>
+                <w:b/>
+              </w:rPr>
+            </w:pPr>
+            <w:r>
+              <w:rPr>
+                <w:b/>
+              </w:rPr>
+              <w:t>A005</w:t>
+            </w:r>
+          </w:p>
+        </w:tc>
+        <w:tc>
+          <w:tcPr>
+            <w:tcW w:w="5670" w:type="dxa"/>
+          </w:tcPr>
+          <w:p>
+            <w:r>
+              <w:t>ALs ÖV-Benutzer möchte ich nicht nur aktuelle Verbindungen suchen können, sondern auch solche zu einem beliebigen anderen Zeitpunkt, damit ich zukünftige Reisen planen kann.</w:t>
+            </w:r>
+          </w:p>
+        </w:tc>
+        <w:tc>
+          <w:tcPr>
+            <w:tcW w:w="1134" w:type="dxa"/>
+          </w:tcPr>
+          <w:p>
+            <w:pPr>
+              <w:jc w:val="center"/>
+              <w:rPr>
+                <w:b/>
+                <w:sz w:val="24"/>
+              </w:rPr>
+            </w:pPr>
+          </w:p>
+          <w:p>
+            <w:pPr>
+              <w:jc w:val="center"/>
+              <w:rPr>
+                <w:b/>
+                <w:sz w:val="24"/>
+              </w:rPr>
+            </w:pPr>
+            <w:r>
+              <w:rPr>
+                <w:b/>
+                <w:sz w:val="24"/>
+              </w:rPr>
+              <w:t>2</w:t>
+            </w:r>
+          </w:p>
+        </w:tc>
+        <w:tc>
+          <w:tcPr>
+            <w:tcW w:w="1412" w:type="dxa"/>
+          </w:tcPr>
+          <w:p>
+            <w:pPr>
+              <w:jc w:val="center"/>
+            </w:pPr>
+            <w:r>
+              <w:t>Teilweise</w:t>
+            </w:r>
+          </w:p>
+          <w:p>
+            <w:pPr>
+              <w:jc w:val="center"/>
+            </w:pPr>
+            <w:r>
+              <w:t>(nur Zeit, kein Datum)</w:t>
+            </w:r>
+          </w:p>
+        </w:tc>
+      </w:tr>
+      <w:tr>
+        <w:tc>
+          <w:tcPr>
+            <w:tcW w:w="846" w:type="dxa"/>
+          </w:tcPr>
+          <w:p>
+            <w:pPr>
+              <w:rPr>
+                <w:b/>
+              </w:rPr>
+            </w:pPr>
+            <w:r>
+              <w:rPr>
+                <w:b/>
+              </w:rPr>
+              <w:t>A006</w:t>
+            </w:r>
+          </w:p>
+        </w:tc>
+        <w:tc>
+          <w:tcPr>
+            <w:tcW w:w="5670" w:type="dxa"/>
+          </w:tcPr>
+          <w:p>
+            <w:r>
+              <w:t>6 Als ÖV-Benutzer möchte ich sehen, wo sich eine Station befindet, damit ich mir besser vorstellen kann, wie die Situation vor Ort aussieht.</w:t>
+            </w:r>
+          </w:p>
+        </w:tc>
+        <w:tc>
+          <w:tcPr>
+            <w:tcW w:w="1134" w:type="dxa"/>
+          </w:tcPr>
+          <w:p>
+            <w:pPr>
+              <w:jc w:val="center"/>
+              <w:rPr>
+                <w:b/>
+                <w:sz w:val="24"/>
+              </w:rPr>
+            </w:pPr>
+          </w:p>
+          <w:p>
+            <w:pPr>
+              <w:jc w:val="center"/>
+              <w:rPr>
+                <w:b/>
+                <w:sz w:val="24"/>
+              </w:rPr>
+            </w:pPr>
+            <w:r>
+              <w:rPr>
+                <w:b/>
+                <w:sz w:val="24"/>
+              </w:rPr>
+              <w:t>3</w:t>
+            </w:r>
+          </w:p>
+        </w:tc>
+        <w:tc>
+          <w:tcPr>
+            <w:tcW w:w="1412" w:type="dxa"/>
+          </w:tcPr>
+          <w:p>
+            <w:pPr>
+              <w:jc w:val="center"/>
+            </w:pPr>
+          </w:p>
+          <w:p>
+            <w:pPr>
+              <w:jc w:val="center"/>
+            </w:pPr>
+            <w:r>
+              <w:t>Ja</w:t>
+            </w:r>
+          </w:p>
+        </w:tc>
+      </w:tr>
+      <w:tr>
+        <w:tc>
+          <w:tcPr>
+            <w:tcW w:w="846" w:type="dxa"/>
+          </w:tcPr>
+          <w:p>
+            <w:pPr>
+              <w:rPr>
+                <w:b/>
+              </w:rPr>
+            </w:pPr>
+            <w:r>
+              <w:rPr>
+                <w:b/>
+              </w:rPr>
+              <w:t>A007</w:t>
+            </w:r>
+          </w:p>
+        </w:tc>
+        <w:tc>
+          <w:tcPr>
+            <w:tcW w:w="5670" w:type="dxa"/>
+          </w:tcPr>
+          <w:p>
+            <w:r>
+              <w:t>Als ÖV-Benutzer möchte Stationen finden, die sich ganz in der Nähe meiner aktuellen Position befinden, damit ich schnell einen Anschluss erreichen kann.</w:t>
+            </w:r>
+          </w:p>
+        </w:tc>
+        <w:tc>
+          <w:tcPr>
+            <w:tcW w:w="1134" w:type="dxa"/>
+          </w:tcPr>
+          <w:p>
+            <w:pPr>
+              <w:jc w:val="center"/>
+              <w:rPr>
+                <w:b/>
+                <w:sz w:val="24"/>
+              </w:rPr>
+            </w:pPr>
+          </w:p>
+          <w:p>
+            <w:pPr>
+              <w:jc w:val="center"/>
+              <w:rPr>
+                <w:b/>
+                <w:sz w:val="24"/>
+              </w:rPr>
+            </w:pPr>
+            <w:r>
+              <w:rPr>
+                <w:b/>
+                <w:sz w:val="24"/>
+              </w:rPr>
+              <w:t>3</w:t>
+            </w:r>
+          </w:p>
+        </w:tc>
+        <w:tc>
+          <w:tcPr>
+            <w:tcW w:w="1412" w:type="dxa"/>
+          </w:tcPr>
+          <w:p>
+            <w:pPr>
+              <w:jc w:val="center"/>
+            </w:pPr>
+          </w:p>
+          <w:p>
+            <w:pPr>
+              <w:jc w:val="center"/>
+            </w:pPr>
+            <w:r>
+              <w:t>Nein</w:t>
+            </w:r>
+          </w:p>
+        </w:tc>
+      </w:tr>
+      <w:tr>
+        <w:tc>
+          <w:tcPr>
+            <w:tcW w:w="846" w:type="dxa"/>
+          </w:tcPr>
+          <w:p>
+            <w:pPr>
+              <w:rPr>
+                <w:b/>
+              </w:rPr>
+            </w:pPr>
+            <w:r>
+              <w:rPr>
+                <w:b/>
+              </w:rPr>
+              <w:t>A008</w:t>
+            </w:r>
+          </w:p>
+        </w:tc>
+        <w:tc>
+          <w:tcPr>
+            <w:tcW w:w="5670" w:type="dxa"/>
+          </w:tcPr>
+          <w:p>
+            <w:r>
+              <w:t>Ich möchte meine gefundenen Resultate via Mail weiterleiten können, damit auch andere von meinen Recherchen profitieren können.</w:t>
+            </w:r>
+          </w:p>
+        </w:tc>
+        <w:tc>
+          <w:tcPr>
+            <w:tcW w:w="1134" w:type="dxa"/>
+          </w:tcPr>
+          <w:p>
+            <w:pPr>
+              <w:jc w:val="center"/>
+              <w:rPr>
+                <w:b/>
+                <w:sz w:val="24"/>
+              </w:rPr>
+            </w:pPr>
+          </w:p>
+          <w:p>
+            <w:pPr>
+              <w:jc w:val="center"/>
+              <w:rPr>
+                <w:b/>
+                <w:sz w:val="24"/>
+              </w:rPr>
+            </w:pPr>
+            <w:r>
+              <w:rPr>
+                <w:b/>
+                <w:sz w:val="24"/>
+              </w:rPr>
+              <w:t>3</w:t>
+            </w:r>
+          </w:p>
+        </w:tc>
+        <w:tc>
+          <w:tcPr>
+            <w:tcW w:w="1412" w:type="dxa"/>
+          </w:tcPr>
+          <w:p>
+            <w:pPr>
+              <w:jc w:val="center"/>
+            </w:pPr>
+          </w:p>
+          <w:p>
+            <w:pPr>
+              <w:jc w:val="center"/>
+            </w:pPr>
+            <w:r>
+              <w:t>Nein</w:t>
+            </w:r>
+          </w:p>
+        </w:tc>
+      </w:tr>
+    </w:tbl>
+    <w:p/>
+    <w:p>
+      <w:pPr>
+        <w:pStyle w:val="berschrift1"/>
+      </w:pPr>
+      <w:r>
+        <w:t>Programmierrichtlinien</w:t>
+      </w:r>
+      <w:bookmarkStart w:id="4" w:name="_GoBack"/>
+      <w:bookmarkEnd w:id="3"/>
+      <w:bookmarkEnd w:id="4"/>
+    </w:p>
+    <w:p>
+      <w:pPr>
+        <w:rPr>
+          <w:b/>
+        </w:rPr>
+      </w:pPr>
+      <w:proofErr w:type="spellStart"/>
+      <w:r>
+        <w:rPr>
+          <w:b/>
+        </w:rPr>
+        <w:t>Naming</w:t>
+      </w:r>
+      <w:proofErr w:type="spellEnd"/>
+      <w:r>
+        <w:rPr>
+          <w:b/>
+        </w:rPr>
+        <w:t xml:space="preserve"> </w:t>
+      </w:r>
+      <w:proofErr w:type="spellStart"/>
+      <w:r>
+        <w:rPr>
+          <w:b/>
+        </w:rPr>
+        <w:t>Conventions</w:t>
+      </w:r>
+      <w:proofErr w:type="spellEnd"/>
+    </w:p>
+    <w:p>
+      <w:proofErr w:type="spellStart"/>
+      <w:r>
+        <w:t>camelCase</w:t>
+      </w:r>
+      <w:proofErr w:type="spellEnd"/>
+    </w:p>
+    <w:p>
+      <w:pPr>
+        <w:rPr>
+          <w:b/>
+        </w:rPr>
+      </w:pPr>
+      <w:r>
+        <w:rPr>
+          <w:b/>
+        </w:rPr>
+        <w:t>Declaration</w:t>
+      </w:r>
+    </w:p>
+    <w:p>
+      <w:r>
+        <w:t xml:space="preserve">Immer am Anfang. </w:t>
+      </w:r>
+    </w:p>
+    <w:p>
+      <w:pPr>
+        <w:rPr>
+          <w:b/>
+        </w:rPr>
+      </w:pPr>
+      <w:r>
+        <w:rPr>
+          <w:b/>
+        </w:rPr>
+        <w:t>Comments</w:t>
+      </w:r>
+    </w:p>
+    <w:p>
+      <w:r>
+        <w:t>Alle öffentlichen</w:t>
+      </w:r>
+      <w:r>
+        <w:t xml:space="preserve"> (</w:t>
+      </w:r>
+      <w:proofErr w:type="spellStart"/>
+      <w:r>
+        <w:t>public</w:t>
+      </w:r>
+      <w:proofErr w:type="spellEnd"/>
+      <w:r>
+        <w:t>)</w:t>
+      </w:r>
+      <w:r>
+        <w:t xml:space="preserve"> Methoden kommentieren</w:t>
+      </w:r>
+      <w:r>
+        <w:t xml:space="preserve"> m</w:t>
+      </w:r>
+      <w:r>
+        <w:t>it «///»</w:t>
+      </w:r>
+    </w:p>
+    <w:p>
+      <w:pPr>
+        <w:rPr>
+          <w:b/>
+        </w:rPr>
+      </w:pPr>
+      <w:r>
+        <w:rPr>
+          <w:b/>
+        </w:rPr>
+        <w:t xml:space="preserve">Statements (New Lines, </w:t>
+      </w:r>
+      <w:proofErr w:type="spellStart"/>
+      <w:r>
+        <w:rPr>
+          <w:b/>
+        </w:rPr>
+        <w:t>Indentation</w:t>
+      </w:r>
+      <w:proofErr w:type="spellEnd"/>
+      <w:r>
+        <w:rPr>
+          <w:b/>
+        </w:rPr>
+        <w:t>)</w:t>
+      </w:r>
+    </w:p>
+    <w:p>
+      <w:r>
+        <w:t>Ich verwende New Lines. 1 Einrückung</w:t>
+      </w:r>
+      <w:r>
+        <w:t>.</w:t>
+      </w:r>
+    </w:p>
+    <w:p>
+      <w:r>
+        <w:t>(Beispiele machen -&gt; Printscreen von Code)</w:t>
+      </w:r>
+    </w:p>
+    <w:p>
+      <w:r>
+        <w:br w:type="page"/>
+      </w:r>
+    </w:p>
+    <w:p>
+      <w:pPr>
+        <w:pStyle w:val="berschrift1"/>
+      </w:pPr>
+      <w:bookmarkStart w:id="5" w:name="_Toc7735490"/>
+      <w:r>
+        <w:lastRenderedPageBreak/>
+        <w:t>Testfälle</w:t>
+      </w:r>
+      <w:bookmarkEnd w:id="5"/>
+    </w:p>
+    <w:p>
+      <w:pPr>
+        <w:pStyle w:val="berschrift1"/>
+      </w:pPr>
+      <w:bookmarkStart w:id="6" w:name="_Toc7735491"/>
+      <w:r>
+        <w:t>Installationsanleitung</w:t>
+      </w:r>
+      <w:bookmarkEnd w:id="6"/>
+    </w:p>
+    <w:p>
+      <w:pPr>
+        <w:pStyle w:val="berschrift1"/>
+      </w:pPr>
+      <w:bookmarkStart w:id="7" w:name="_Toc7735492"/>
+      <w:r>
+        <w:t>Abbildungsverzeichnis</w:t>
+      </w:r>
+      <w:bookmarkEnd w:id="7"/>
+    </w:p>
+    <w:p>
+      <w:proofErr w:type="spellStart"/>
+      <w:r>
+        <w:t>Zugbild</w:t>
+      </w:r>
+      <w:proofErr w:type="spellEnd"/>
+      <w:r>
+        <w:t xml:space="preserve">: </w:t>
+      </w:r>
+      <w:hyperlink r:id="rId10" w:history="1">
+        <w:r>
+          <w:rPr>
+            <w:rStyle w:val="Hyperlink"/>
+          </w:rPr>
+          <w:t>https://www.google.ch/url?sa=i&amp;rct=j&amp;q=&amp;esrc=s&amp;source=images&amp;cd=&amp;cad=rja&amp;uact=8&amp;ved=2ahUKEwiKubuo5PnhAhVIYlAKHctcDkkQjRx6BAgBEAU&amp;url=https%3A%2F%2Fde.wikivoyage.org%2Fwiki%2F%25C3%2596ffentlicher_Verkehr_in_der_Schweiz&amp;psig=AOvVaw0TC-3JE8vzqtMQchvtTa6O&amp;ust=1556781151335111</w:t>
+        </w:r>
+      </w:hyperlink>
+    </w:p>
+    <w:p>
+      <w:r>
+        <w:t>Busstation:</w:t>
+      </w:r>
+    </w:p>
+    <w:p>
+      <w:hyperlink r:id="rId11" w:history="1">
+        <w:r>
+          <w:rPr>
+            <w:rStyle w:val="Hyperlink"/>
+          </w:rPr>
+          <w:t>https://www.google.ch/url?sa=i&amp;rct=j&amp;q=&amp;esrc=s&amp;source=images&amp;cd=&amp;cad=rja&amp;uact=8&amp;ved=2ahUKEwiH97-r5PnhAhWKY1AKHdmXA7UQjRx6BAgBEAU&amp;url=https%3A%2F%2Fwww.voev.ch%2F&amp;psig=AOvVaw0TC-3JE8vzqtMQchvtTa6O&amp;ust=1556781151335111</w:t>
+        </w:r>
+      </w:hyperlink>
+    </w:p>
+    <w:p>
+      <w:r>
+        <w:rPr>
+          <w:noProof/>
+        </w:rPr>
+        <w:drawing>
+          <wp:anchor distT="0" distB="0" distL="114300" distR="114300" simplePos="0" relativeHeight="251664384" behindDoc="1" locked="0" layoutInCell="1" allowOverlap="1" wp14:anchorId="0A1EA85C" wp14:editId="552D8606">
+            <wp:simplePos x="0" y="0"/>
+            <wp:positionH relativeFrom="margin">
+              <wp:posOffset>308610</wp:posOffset>
+            </wp:positionH>
+            <wp:positionV relativeFrom="paragraph">
+              <wp:posOffset>1660525</wp:posOffset>
             </wp:positionV>
             <wp:extent cx="3097530" cy="2209800"/>
             <wp:effectExtent l="0" t="0" r="7620" b="0"/>
@@ -1009,7 +2070,7 @@
                     <pic:cNvPicPr/>
                   </pic:nvPicPr>
                   <pic:blipFill>
-                    <a:blip r:embed="rId9" cstate="print">
+                    <a:blip r:embed="rId12" cstate="print">
                       <a:extLst>
                         <a:ext uri="{28A0092B-C50C-407E-A947-70E740481C1C}">
                           <a14:useLocalDpi xmlns:a14="http://schemas.microsoft.com/office/drawing/2010/main" val="0"/>
@@ -1042,93 +2103,6 @@
         </w:drawing>
       </w:r>
       <w:r>
-        <w:t>Ich habe eine Vorlage erstellt mit den ersten Ideen und einer</w:t>
-      </w:r>
-      <w:r>
-        <w:t xml:space="preserve"> groben Einteilung. Zudem habe ich ein Use Case Diagramm sowie ein Aktivitätsdiagramm erstellt. Diese Diagramme sollen mir meine wesentlichen Zielfunktionen aufzeigen damit ich einen klaren Überblick über das Projekt und die Vorgehensweise habe.</w:t>
-      </w:r>
-    </w:p>
-    <w:p>
-      <w:r>
-        <w:rPr>
-          <w:noProof/>
-        </w:rPr>
-        <w:drawing>
-          <wp:anchor distT="0" distB="0" distL="114300" distR="114300" simplePos="0" relativeHeight="251662336" behindDoc="0" locked="0" layoutInCell="1" allowOverlap="1" wp14:anchorId="3A342010" wp14:editId="7CBEDF46">
-            <wp:simplePos x="0" y="0"/>
-            <wp:positionH relativeFrom="margin">
-              <wp:posOffset>-635</wp:posOffset>
-            </wp:positionH>
-            <wp:positionV relativeFrom="paragraph">
-              <wp:posOffset>8255</wp:posOffset>
-            </wp:positionV>
-            <wp:extent cx="2864485" cy="1897380"/>
-            <wp:effectExtent l="0" t="0" r="0" b="7620"/>
-            <wp:wrapSquare wrapText="bothSides"/>
-            <wp:docPr id="7" name="Grafik 7"/>
-            <wp:cNvGraphicFramePr>
-              <a:graphicFrameLocks xmlns:a="http://schemas.openxmlformats.org/drawingml/2006/main" noChangeAspect="1"/>
-            </wp:cNvGraphicFramePr>
-            <a:graphic xmlns:a="http://schemas.openxmlformats.org/drawingml/2006/main">
-              <a:graphicData uri="http://schemas.openxmlformats.org/drawingml/2006/picture">
-                <pic:pic xmlns:pic="http://schemas.openxmlformats.org/drawingml/2006/picture">
-                  <pic:nvPicPr>
-                    <pic:cNvPr id="1" name=""/>
-                    <pic:cNvPicPr/>
-                  </pic:nvPicPr>
-                  <pic:blipFill>
-                    <a:blip r:embed="rId10" cstate="print">
-                      <a:extLst>
-                        <a:ext uri="{28A0092B-C50C-407E-A947-70E740481C1C}">
-                          <a14:useLocalDpi xmlns:a14="http://schemas.microsoft.com/office/drawing/2010/main" val="0"/>
-                        </a:ext>
-                      </a:extLst>
-                    </a:blip>
-                    <a:stretch>
-                      <a:fillRect/>
-                    </a:stretch>
-                  </pic:blipFill>
-                  <pic:spPr>
-                    <a:xfrm>
-                      <a:off x="0" y="0"/>
-                      <a:ext cx="2864485" cy="1897380"/>
-                    </a:xfrm>
-                    <a:prstGeom prst="rect">
-                      <a:avLst/>
-                    </a:prstGeom>
-                  </pic:spPr>
-                </pic:pic>
-              </a:graphicData>
-            </a:graphic>
-            <wp14:sizeRelH relativeFrom="margin">
-              <wp14:pctWidth>0</wp14:pctWidth>
-            </wp14:sizeRelH>
-            <wp14:sizeRelV relativeFrom="margin">
-              <wp14:pctHeight>0</wp14:pctHeight>
-            </wp14:sizeRelV>
-          </wp:anchor>
-        </w:drawing>
-      </w:r>
-    </w:p>
-    <w:p/>
-    <w:p/>
-    <w:p>
-      <w:pPr>
-        <w:pStyle w:val="berschrift1"/>
-      </w:pPr>
-    </w:p>
-    <w:p>
-      <w:pPr>
-        <w:rPr>
-          <w:rFonts w:asciiTheme="majorHAnsi" w:eastAsiaTheme="majorEastAsia" w:hAnsiTheme="majorHAnsi" w:cstheme="majorBidi"/>
-          <w:color w:val="2F5496" w:themeColor="accent1" w:themeShade="BF"/>
-          <w:sz w:val="32"/>
-          <w:szCs w:val="32"/>
-        </w:rPr>
-      </w:pPr>
-    </w:p>
-    <w:p>
-      <w:r>
         <w:rPr>
           <w:noProof/>
         </w:rPr>
@@ -1139,7 +2113,7 @@
               <wp:align>right</wp:align>
             </wp:positionH>
             <wp:positionV relativeFrom="paragraph">
-              <wp:posOffset>468630</wp:posOffset>
+              <wp:posOffset>366395</wp:posOffset>
             </wp:positionV>
             <wp:extent cx="5760720" cy="1072515"/>
             <wp:effectExtent l="0" t="0" r="0" b="0"/>
@@ -1164,7 +2138,7 @@
                     <pic:cNvPicPr/>
                   </pic:nvPicPr>
                   <pic:blipFill>
-                    <a:blip r:embed="rId11" cstate="print">
+                    <a:blip r:embed="rId13" cstate="print">
                       <a:extLst>
                         <a:ext uri="{28A0092B-C50C-407E-A947-70E740481C1C}">
                           <a14:useLocalDpi xmlns:a14="http://schemas.microsoft.com/office/drawing/2010/main" val="0"/>
@@ -1191,219 +2165,6 @@
         </w:drawing>
       </w:r>
     </w:p>
-    <w:p>
-      <w:pPr>
-        <w:pStyle w:val="berschrift1"/>
-      </w:pPr>
-      <w:bookmarkStart w:id="4" w:name="_Toc7735489"/>
-      <w:r>
-        <w:t>Programmierrichtlinien</w:t>
-      </w:r>
-      <w:bookmarkEnd w:id="4"/>
-    </w:p>
-    <w:p>
-      <w:pPr>
-        <w:rPr>
-          <w:b/>
-        </w:rPr>
-      </w:pPr>
-      <w:proofErr w:type="spellStart"/>
-      <w:r>
-        <w:rPr>
-          <w:b/>
-        </w:rPr>
-        <w:t>Naming</w:t>
-      </w:r>
-      <w:proofErr w:type="spellEnd"/>
-      <w:r>
-        <w:rPr>
-          <w:b/>
-        </w:rPr>
-        <w:t xml:space="preserve"> </w:t>
-      </w:r>
-      <w:proofErr w:type="spellStart"/>
-      <w:r>
-        <w:rPr>
-          <w:b/>
-        </w:rPr>
-        <w:t>Conventions</w:t>
-      </w:r>
-      <w:proofErr w:type="spellEnd"/>
-    </w:p>
-    <w:p>
-      <w:proofErr w:type="spellStart"/>
-      <w:r>
-        <w:t>camelCase</w:t>
-      </w:r>
-      <w:proofErr w:type="spellEnd"/>
-    </w:p>
-    <w:p>
-      <w:pPr>
-        <w:rPr>
-          <w:b/>
-        </w:rPr>
-      </w:pPr>
-      <w:r>
-        <w:rPr>
-          <w:b/>
-        </w:rPr>
-        <w:t>Declaration</w:t>
-      </w:r>
-    </w:p>
-    <w:p>
-      <w:r>
-        <w:t xml:space="preserve">Immer am Anfang. </w:t>
-      </w:r>
-    </w:p>
-    <w:p>
-      <w:pPr>
-        <w:rPr>
-          <w:b/>
-        </w:rPr>
-      </w:pPr>
-      <w:r>
-        <w:rPr>
-          <w:b/>
-        </w:rPr>
-        <w:t>Comments</w:t>
-      </w:r>
-    </w:p>
-    <w:p>
-      <w:r>
-        <w:t>Alle öffentlichen</w:t>
-      </w:r>
-      <w:r>
-        <w:t xml:space="preserve"> (</w:t>
-      </w:r>
-      <w:proofErr w:type="spellStart"/>
-      <w:r>
-        <w:t>public</w:t>
-      </w:r>
-      <w:proofErr w:type="spellEnd"/>
-      <w:r>
-        <w:t>)</w:t>
-      </w:r>
-      <w:r>
-        <w:t xml:space="preserve"> Methoden kommentieren</w:t>
-      </w:r>
-      <w:r>
-        <w:t xml:space="preserve"> m</w:t>
-      </w:r>
-      <w:r>
-        <w:t>it «///»</w:t>
-      </w:r>
-    </w:p>
-    <w:p>
-      <w:pPr>
-        <w:rPr>
-          <w:b/>
-        </w:rPr>
-      </w:pPr>
-      <w:r>
-        <w:rPr>
-          <w:b/>
-        </w:rPr>
-        <w:t xml:space="preserve">Statements (New Lines, </w:t>
-      </w:r>
-      <w:proofErr w:type="spellStart"/>
-      <w:r>
-        <w:rPr>
-          <w:b/>
-        </w:rPr>
-        <w:t>Indentation</w:t>
-      </w:r>
-      <w:proofErr w:type="spellEnd"/>
-      <w:r>
-        <w:rPr>
-          <w:b/>
-        </w:rPr>
-        <w:t>)</w:t>
-      </w:r>
-    </w:p>
-    <w:p>
-      <w:r>
-        <w:t>Ich verwende New Lines. 1 Einrückung</w:t>
-      </w:r>
-      <w:r>
-        <w:t>.</w:t>
-      </w:r>
-    </w:p>
-    <w:p>
-      <w:r>
-        <w:t>(Beispiele machen -&gt; Printscreen von Code)</w:t>
-      </w:r>
-    </w:p>
-    <w:p>
-      <w:r>
-        <w:lastRenderedPageBreak/>
-        <w:br w:type="page"/>
-      </w:r>
-    </w:p>
-    <w:p>
-      <w:pPr>
-        <w:pStyle w:val="berschrift1"/>
-      </w:pPr>
-      <w:bookmarkStart w:id="5" w:name="_Toc7735490"/>
-      <w:r>
-        <w:lastRenderedPageBreak/>
-        <w:t>Testfälle</w:t>
-      </w:r>
-      <w:bookmarkEnd w:id="5"/>
-    </w:p>
-    <w:p>
-      <w:pPr>
-        <w:pStyle w:val="berschrift1"/>
-      </w:pPr>
-      <w:bookmarkStart w:id="6" w:name="_Toc7735491"/>
-      <w:r>
-        <w:t>Installationsanleitung</w:t>
-      </w:r>
-      <w:bookmarkEnd w:id="6"/>
-    </w:p>
-    <w:p>
-      <w:pPr>
-        <w:pStyle w:val="berschrift1"/>
-      </w:pPr>
-      <w:bookmarkStart w:id="7" w:name="_Toc7735492"/>
-      <w:r>
-        <w:t>Abbildungsverzeichnis</w:t>
-      </w:r>
-      <w:bookmarkEnd w:id="7"/>
-    </w:p>
-    <w:p>
-      <w:proofErr w:type="spellStart"/>
-      <w:r>
-        <w:t>Zugbild</w:t>
-      </w:r>
-      <w:proofErr w:type="spellEnd"/>
-      <w:r>
-        <w:t xml:space="preserve">: </w:t>
-      </w:r>
-      <w:hyperlink r:id="rId12" w:history="1">
-        <w:r>
-          <w:rPr>
-            <w:rStyle w:val="Hyperlink"/>
-          </w:rPr>
-          <w:t>https://www.google.ch/url?sa=i&amp;rct=j&amp;q=&amp;esrc=s&amp;source=images&amp;cd=&amp;cad=rja&amp;uact=8&amp;ved=2ahUKEwiKubuo5PnhAhVIYlAKHctcDkkQjRx6BAgBEAU&amp;url=https%3A%2F%2Fde.wikivoyage.org%2Fwiki%2F%25C3%2596ffentlicher_Verkehr_in_der_Schweiz&amp;psig=AOvVaw0TC-3JE8vzqtMQchvtTa6O&amp;ust=1556781151335111</w:t>
-        </w:r>
-      </w:hyperlink>
-    </w:p>
-    <w:p>
-      <w:r>
-        <w:t>Busstation:</w:t>
-      </w:r>
-    </w:p>
-    <w:p>
-      <w:hyperlink r:id="rId13" w:history="1">
-        <w:r>
-          <w:rPr>
-            <w:rStyle w:val="Hyperlink"/>
-          </w:rPr>
-          <w:t>https://www.google.ch/url?sa=i&amp;rct=j&amp;q=&amp;esrc=s&amp;source=images&amp;cd=&amp;cad=rja&amp;uact=8&amp;ved=2ahUKEwiH97-r5PnhAhWKY1AKHdmXA7UQjRx6BAgBEAU&amp;url=https%3A%2F%2Fwww.voev.ch%2F&amp;psig=AOvVaw0TC-3JE8vzqtMQchvtTa6O&amp;ust=1556781151335111</w:t>
-        </w:r>
-      </w:hyperlink>
-    </w:p>
-    <w:p/>
     <w:sectPr>
       <w:headerReference w:type="default" r:id="rId14"/>
       <w:footerReference w:type="default" r:id="rId15"/>
@@ -2239,6 +3000,25 @@
       <w:ind w:left="220"/>
     </w:pPr>
   </w:style>
+  <w:style w:type="table" w:styleId="Tabellenraster">
+    <w:name w:val="Table Grid"/>
+    <w:basedOn w:val="NormaleTabelle"/>
+    <w:uiPriority w:val="39"/>
+    <w:rsid w:val="0048483A"/>
+    <w:pPr>
+      <w:spacing w:after="0" w:line="240" w:lineRule="auto"/>
+    </w:pPr>
+    <w:tblPr>
+      <w:tblBorders>
+        <w:top w:val="single" w:sz="4" w:space="0" w:color="auto"/>
+        <w:left w:val="single" w:sz="4" w:space="0" w:color="auto"/>
+        <w:bottom w:val="single" w:sz="4" w:space="0" w:color="auto"/>
+        <w:right w:val="single" w:sz="4" w:space="0" w:color="auto"/>
+        <w:insideH w:val="single" w:sz="4" w:space="0" w:color="auto"/>
+        <w:insideV w:val="single" w:sz="4" w:space="0" w:color="auto"/>
+      </w:tblBorders>
+    </w:tblPr>
+  </w:style>
 </w:styles>
 </file>
 
@@ -2542,7 +3322,7 @@
 </file>
 
 <file path=customXml/itemProps1.xml><?xml version="1.0" encoding="utf-8"?>
-<ds:datastoreItem xmlns:ds="http://schemas.openxmlformats.org/officeDocument/2006/customXml" ds:itemID="{489F229A-916A-4549-ACDA-BC4EE2E50BA8}">
+<ds:datastoreItem xmlns:ds="http://schemas.openxmlformats.org/officeDocument/2006/customXml" ds:itemID="{6D0CEE50-B43A-4C08-BEA5-860183A76084}">
   <ds:schemaRefs>
     <ds:schemaRef ds:uri="http://schemas.openxmlformats.org/officeDocument/2006/bibliography"/>
   </ds:schemaRefs>

</xml_diff>

<commit_message>
Dokumentation fertig ohne Installationssetup
</commit_message>
<xml_diff>
--- a/doc/Dokumentation.docx
+++ b/doc/Dokumentation.docx
@@ -42,8 +42,12 @@
           <w:b/>
           <w:sz w:val="44"/>
         </w:rPr>
-        <w:t>Adligenswil, 01.05.2019</w:t>
-      </w:r>
+        <w:t>Adligenswil</w:t>
+      </w:r>
+    </w:p>
+    <w:p>
+      <w:bookmarkStart w:id="0" w:name="_GoBack"/>
+      <w:bookmarkEnd w:id="0"/>
     </w:p>
     <w:p>
       <w:r>
@@ -51,16 +55,83 @@
           <w:noProof/>
         </w:rPr>
         <w:drawing>
-          <wp:anchor distT="0" distB="0" distL="114300" distR="114300" simplePos="0" relativeHeight="251660288" behindDoc="1" locked="0" layoutInCell="1" allowOverlap="1">
+          <wp:anchor distT="0" distB="0" distL="114300" distR="114300" simplePos="0" relativeHeight="251668480" behindDoc="0" locked="0" layoutInCell="1" allowOverlap="1" wp14:anchorId="7212884D">
             <wp:simplePos x="0" y="0"/>
             <wp:positionH relativeFrom="margin">
               <wp:align>right</wp:align>
             </wp:positionH>
             <wp:positionV relativeFrom="paragraph">
-              <wp:posOffset>218440</wp:posOffset>
+              <wp:posOffset>183515</wp:posOffset>
             </wp:positionV>
-            <wp:extent cx="5745480" cy="4147185"/>
-            <wp:effectExtent l="0" t="0" r="7620" b="5715"/>
+            <wp:extent cx="5758815" cy="1627505"/>
+            <wp:effectExtent l="0" t="0" r="0" b="0"/>
+            <wp:wrapThrough wrapText="bothSides">
+              <wp:wrapPolygon edited="0">
+                <wp:start x="0" y="0"/>
+                <wp:lineTo x="0" y="21238"/>
+                <wp:lineTo x="21507" y="21238"/>
+                <wp:lineTo x="21507" y="0"/>
+                <wp:lineTo x="0" y="0"/>
+              </wp:wrapPolygon>
+            </wp:wrapThrough>
+            <wp:docPr id="12" name="Grafik 12"/>
+            <wp:cNvGraphicFramePr>
+              <a:graphicFrameLocks xmlns:a="http://schemas.openxmlformats.org/drawingml/2006/main" noChangeAspect="1"/>
+            </wp:cNvGraphicFramePr>
+            <a:graphic xmlns:a="http://schemas.openxmlformats.org/drawingml/2006/main">
+              <a:graphicData uri="http://schemas.openxmlformats.org/drawingml/2006/picture">
+                <pic:pic xmlns:pic="http://schemas.openxmlformats.org/drawingml/2006/picture">
+                  <pic:nvPicPr>
+                    <pic:cNvPr id="1" name=""/>
+                    <pic:cNvPicPr/>
+                  </pic:nvPicPr>
+                  <pic:blipFill>
+                    <a:blip r:embed="rId7">
+                      <a:extLst>
+                        <a:ext uri="{28A0092B-C50C-407E-A947-70E740481C1C}">
+                          <a14:useLocalDpi xmlns:a14="http://schemas.microsoft.com/office/drawing/2010/main" val="0"/>
+                        </a:ext>
+                      </a:extLst>
+                    </a:blip>
+                    <a:stretch>
+                      <a:fillRect/>
+                    </a:stretch>
+                  </pic:blipFill>
+                  <pic:spPr>
+                    <a:xfrm>
+                      <a:off x="0" y="0"/>
+                      <a:ext cx="5758815" cy="1627505"/>
+                    </a:xfrm>
+                    <a:prstGeom prst="rect">
+                      <a:avLst/>
+                    </a:prstGeom>
+                  </pic:spPr>
+                </pic:pic>
+              </a:graphicData>
+            </a:graphic>
+            <wp14:sizeRelH relativeFrom="margin">
+              <wp14:pctWidth>0</wp14:pctWidth>
+            </wp14:sizeRelH>
+          </wp:anchor>
+        </w:drawing>
+      </w:r>
+    </w:p>
+    <w:p>
+      <w:r>
+        <w:rPr>
+          <w:noProof/>
+        </w:rPr>
+        <w:drawing>
+          <wp:anchor distT="0" distB="0" distL="114300" distR="114300" simplePos="0" relativeHeight="251660288" behindDoc="1" locked="0" layoutInCell="1" allowOverlap="1">
+            <wp:simplePos x="0" y="0"/>
+            <wp:positionH relativeFrom="margin">
+              <wp:align>left</wp:align>
+            </wp:positionH>
+            <wp:positionV relativeFrom="paragraph">
+              <wp:posOffset>1539817</wp:posOffset>
+            </wp:positionV>
+            <wp:extent cx="4961255" cy="3581118"/>
+            <wp:effectExtent l="0" t="0" r="0" b="635"/>
             <wp:wrapNone/>
             <wp:docPr id="8" name="Grafik 8" descr="Bildergebnis fÃ¼r Ã¶ffentliche verkehrsmittel schweiz"/>
             <wp:cNvGraphicFramePr>
@@ -76,7 +147,7 @@
                     </pic:cNvPicPr>
                   </pic:nvPicPr>
                   <pic:blipFill>
-                    <a:blip r:embed="rId7">
+                    <a:blip r:embed="rId8" cstate="print">
                       <a:extLst>
                         <a:ext uri="{28A0092B-C50C-407E-A947-70E740481C1C}">
                           <a14:useLocalDpi xmlns:a14="http://schemas.microsoft.com/office/drawing/2010/main" val="0"/>
@@ -91,7 +162,7 @@
                   <pic:spPr bwMode="auto">
                     <a:xfrm>
                       <a:off x="0" y="0"/>
-                      <a:ext cx="5745480" cy="4147185"/>
+                      <a:ext cx="4961255" cy="3581118"/>
                     </a:xfrm>
                     <a:prstGeom prst="rect">
                       <a:avLst/>
@@ -107,6 +178,104 @@
             <wp14:sizeRelH relativeFrom="margin">
               <wp14:pctWidth>0</wp14:pctWidth>
             </wp14:sizeRelH>
+            <wp14:sizeRelV relativeFrom="margin">
+              <wp14:pctHeight>0</wp14:pctHeight>
+            </wp14:sizeRelV>
+          </wp:anchor>
+        </w:drawing>
+      </w:r>
+    </w:p>
+    <w:p/>
+    <w:p/>
+    <w:p/>
+    <w:p>
+      <w:r>
+        <w:rPr>
+          <w:noProof/>
+        </w:rPr>
+        <w:drawing>
+          <wp:anchor distT="0" distB="0" distL="114300" distR="114300" simplePos="0" relativeHeight="251667456" behindDoc="0" locked="0" layoutInCell="1" allowOverlap="1">
+            <wp:simplePos x="0" y="0"/>
+            <wp:positionH relativeFrom="margin">
+              <wp:align>right</wp:align>
+            </wp:positionH>
+            <wp:positionV relativeFrom="paragraph">
+              <wp:posOffset>115916</wp:posOffset>
+            </wp:positionV>
+            <wp:extent cx="2553970" cy="2070735"/>
+            <wp:effectExtent l="0" t="0" r="0" b="0"/>
+            <wp:wrapThrough wrapText="bothSides">
+              <wp:wrapPolygon edited="0">
+                <wp:start x="9989" y="1590"/>
+                <wp:lineTo x="8539" y="2981"/>
+                <wp:lineTo x="5478" y="5167"/>
+                <wp:lineTo x="4350" y="6160"/>
+                <wp:lineTo x="3867" y="7154"/>
+                <wp:lineTo x="3867" y="15500"/>
+                <wp:lineTo x="6122" y="17884"/>
+                <wp:lineTo x="6928" y="17884"/>
+                <wp:lineTo x="9828" y="20070"/>
+                <wp:lineTo x="9989" y="20467"/>
+                <wp:lineTo x="11439" y="20467"/>
+                <wp:lineTo x="11600" y="20070"/>
+                <wp:lineTo x="14500" y="17884"/>
+                <wp:lineTo x="15145" y="17884"/>
+                <wp:lineTo x="17561" y="15301"/>
+                <wp:lineTo x="17723" y="7551"/>
+                <wp:lineTo x="16917" y="5961"/>
+                <wp:lineTo x="12245" y="2583"/>
+                <wp:lineTo x="11278" y="1590"/>
+                <wp:lineTo x="9989" y="1590"/>
+              </wp:wrapPolygon>
+            </wp:wrapThrough>
+            <wp:docPr id="11" name="Grafik 11" descr="Part 28 - C# Tutorial - Structs in C# - Best Tutorial"/>
+            <wp:cNvGraphicFramePr>
+              <a:graphicFrameLocks xmlns:a="http://schemas.openxmlformats.org/drawingml/2006/main" noChangeAspect="1"/>
+            </wp:cNvGraphicFramePr>
+            <a:graphic xmlns:a="http://schemas.openxmlformats.org/drawingml/2006/main">
+              <a:graphicData uri="http://schemas.openxmlformats.org/drawingml/2006/picture">
+                <pic:pic xmlns:pic="http://schemas.openxmlformats.org/drawingml/2006/picture">
+                  <pic:nvPicPr>
+                    <pic:cNvPr id="0" name="Picture 1" descr="Part 28 - C# Tutorial - Structs in C# - Best Tutorial"/>
+                    <pic:cNvPicPr>
+                      <a:picLocks noChangeAspect="1" noChangeArrowheads="1"/>
+                    </pic:cNvPicPr>
+                  </pic:nvPicPr>
+                  <pic:blipFill>
+                    <a:blip r:embed="rId9">
+                      <a:extLst>
+                        <a:ext uri="{28A0092B-C50C-407E-A947-70E740481C1C}">
+                          <a14:useLocalDpi xmlns:a14="http://schemas.microsoft.com/office/drawing/2010/main" val="0"/>
+                        </a:ext>
+                      </a:extLst>
+                    </a:blip>
+                    <a:srcRect/>
+                    <a:stretch>
+                      <a:fillRect/>
+                    </a:stretch>
+                  </pic:blipFill>
+                  <pic:spPr bwMode="auto">
+                    <a:xfrm>
+                      <a:off x="0" y="0"/>
+                      <a:ext cx="2553970" cy="2070735"/>
+                    </a:xfrm>
+                    <a:prstGeom prst="rect">
+                      <a:avLst/>
+                    </a:prstGeom>
+                    <a:noFill/>
+                    <a:ln>
+                      <a:noFill/>
+                    </a:ln>
+                  </pic:spPr>
+                </pic:pic>
+              </a:graphicData>
+            </a:graphic>
+            <wp14:sizeRelH relativeFrom="margin">
+              <wp14:pctWidth>0</wp14:pctWidth>
+            </wp14:sizeRelH>
+            <wp14:sizeRelV relativeFrom="margin">
+              <wp14:pctHeight>0</wp14:pctHeight>
+            </wp14:sizeRelV>
           </wp:anchor>
         </w:drawing>
       </w:r>
@@ -118,13 +287,6 @@
     <w:p/>
     <w:p/>
     <w:p/>
-    <w:p/>
-    <w:p/>
-    <w:p/>
-    <w:p/>
-    <w:p/>
-    <w:p/>
-    <w:p/>
     <w:p>
       <w:r>
         <w:rPr>
@@ -137,9 +299,9 @@
               <wp:align>right</wp:align>
             </wp:positionH>
             <wp:positionV relativeFrom="paragraph">
-              <wp:posOffset>2540</wp:posOffset>
+              <wp:posOffset>48491</wp:posOffset>
             </wp:positionV>
-            <wp:extent cx="5761280" cy="2217420"/>
+            <wp:extent cx="5759393" cy="2216785"/>
             <wp:effectExtent l="0" t="0" r="0" b="0"/>
             <wp:wrapNone/>
             <wp:docPr id="9" name="Grafik 9" descr="Ãhnliches Foto"/>
@@ -156,7 +318,7 @@
                     </pic:cNvPicPr>
                   </pic:nvPicPr>
                   <pic:blipFill>
-                    <a:blip r:embed="rId8">
+                    <a:blip r:embed="rId10">
                       <a:extLst>
                         <a:ext uri="{28A0092B-C50C-407E-A947-70E740481C1C}">
                           <a14:useLocalDpi xmlns:a14="http://schemas.microsoft.com/office/drawing/2010/main" val="0"/>
@@ -171,7 +333,7 @@
                   <pic:spPr bwMode="auto">
                     <a:xfrm>
                       <a:off x="0" y="0"/>
-                      <a:ext cx="5761280" cy="2217420"/>
+                      <a:ext cx="5759393" cy="2216785"/>
                     </a:xfrm>
                     <a:prstGeom prst="rect">
                       <a:avLst/>
@@ -270,7 +432,7 @@
             </w:rPr>
             <w:fldChar w:fldCharType="separate"/>
           </w:r>
-          <w:hyperlink w:anchor="_Toc7783794" w:history="1">
+          <w:hyperlink w:anchor="_Toc7785688" w:history="1">
             <w:r>
               <w:rPr>
                 <w:rStyle w:val="Hyperlink"/>
@@ -297,7 +459,7 @@
                 <w:noProof/>
                 <w:webHidden/>
               </w:rPr>
-              <w:instrText xml:space="preserve"> PAGEREF _Toc7783794 \h </w:instrText>
+              <w:instrText xml:space="preserve"> PAGEREF _Toc7785688 \h </w:instrText>
             </w:r>
             <w:r>
               <w:rPr>
@@ -340,7 +502,7 @@
               <w:lang w:eastAsia="de-CH"/>
             </w:rPr>
           </w:pPr>
-          <w:hyperlink w:anchor="_Toc7783795" w:history="1">
+          <w:hyperlink w:anchor="_Toc7785689" w:history="1">
             <w:r>
               <w:rPr>
                 <w:rStyle w:val="Hyperlink"/>
@@ -367,7 +529,7 @@
                 <w:noProof/>
                 <w:webHidden/>
               </w:rPr>
-              <w:instrText xml:space="preserve"> PAGEREF _Toc7783795 \h </w:instrText>
+              <w:instrText xml:space="preserve"> PAGEREF _Toc7785689 \h </w:instrText>
             </w:r>
             <w:r>
               <w:rPr>
@@ -410,7 +572,7 @@
               <w:lang w:eastAsia="de-CH"/>
             </w:rPr>
           </w:pPr>
-          <w:hyperlink w:anchor="_Toc7783796" w:history="1">
+          <w:hyperlink w:anchor="_Toc7785690" w:history="1">
             <w:r>
               <w:rPr>
                 <w:rStyle w:val="Hyperlink"/>
@@ -437,7 +599,7 @@
                 <w:noProof/>
                 <w:webHidden/>
               </w:rPr>
-              <w:instrText xml:space="preserve"> PAGEREF _Toc7783796 \h </w:instrText>
+              <w:instrText xml:space="preserve"> PAGEREF _Toc7785690 \h </w:instrText>
             </w:r>
             <w:r>
               <w:rPr>
@@ -480,7 +642,7 @@
               <w:lang w:eastAsia="de-CH"/>
             </w:rPr>
           </w:pPr>
-          <w:hyperlink w:anchor="_Toc7783797" w:history="1">
+          <w:hyperlink w:anchor="_Toc7785691" w:history="1">
             <w:r>
               <w:rPr>
                 <w:rStyle w:val="Hyperlink"/>
@@ -507,7 +669,7 @@
                 <w:noProof/>
                 <w:webHidden/>
               </w:rPr>
-              <w:instrText xml:space="preserve"> PAGEREF _Toc7783797 \h </w:instrText>
+              <w:instrText xml:space="preserve"> PAGEREF _Toc7785691 \h </w:instrText>
             </w:r>
             <w:r>
               <w:rPr>
@@ -550,7 +712,7 @@
               <w:lang w:eastAsia="de-CH"/>
             </w:rPr>
           </w:pPr>
-          <w:hyperlink w:anchor="_Toc7783798" w:history="1">
+          <w:hyperlink w:anchor="_Toc7785692" w:history="1">
             <w:r>
               <w:rPr>
                 <w:rStyle w:val="Hyperlink"/>
@@ -577,7 +739,7 @@
                 <w:noProof/>
                 <w:webHidden/>
               </w:rPr>
-              <w:instrText xml:space="preserve"> PAGEREF _Toc7783798 \h </w:instrText>
+              <w:instrText xml:space="preserve"> PAGEREF _Toc7785692 \h </w:instrText>
             </w:r>
             <w:r>
               <w:rPr>
@@ -597,7 +759,7 @@
                 <w:noProof/>
                 <w:webHidden/>
               </w:rPr>
-              <w:t>4</w:t>
+              <w:t>5</w:t>
             </w:r>
             <w:r>
               <w:rPr>
@@ -620,7 +782,7 @@
               <w:lang w:eastAsia="de-CH"/>
             </w:rPr>
           </w:pPr>
-          <w:hyperlink w:anchor="_Toc7783799" w:history="1">
+          <w:hyperlink w:anchor="_Toc7785693" w:history="1">
             <w:r>
               <w:rPr>
                 <w:rStyle w:val="Hyperlink"/>
@@ -647,7 +809,7 @@
                 <w:noProof/>
                 <w:webHidden/>
               </w:rPr>
-              <w:instrText xml:space="preserve"> PAGEREF _Toc7783799 \h </w:instrText>
+              <w:instrText xml:space="preserve"> PAGEREF _Toc7785693 \h </w:instrText>
             </w:r>
             <w:r>
               <w:rPr>
@@ -667,7 +829,7 @@
                 <w:noProof/>
                 <w:webHidden/>
               </w:rPr>
-              <w:t>4</w:t>
+              <w:t>5</w:t>
             </w:r>
             <w:r>
               <w:rPr>
@@ -690,7 +852,7 @@
               <w:lang w:eastAsia="de-CH"/>
             </w:rPr>
           </w:pPr>
-          <w:hyperlink w:anchor="_Toc7783800" w:history="1">
+          <w:hyperlink w:anchor="_Toc7785694" w:history="1">
             <w:r>
               <w:rPr>
                 <w:rStyle w:val="Hyperlink"/>
@@ -717,7 +879,7 @@
                 <w:noProof/>
                 <w:webHidden/>
               </w:rPr>
-              <w:instrText xml:space="preserve"> PAGEREF _Toc7783800 \h </w:instrText>
+              <w:instrText xml:space="preserve"> PAGEREF _Toc7785694 \h </w:instrText>
             </w:r>
             <w:r>
               <w:rPr>
@@ -737,7 +899,7 @@
                 <w:noProof/>
                 <w:webHidden/>
               </w:rPr>
-              <w:t>4</w:t>
+              <w:t>5</w:t>
             </w:r>
             <w:r>
               <w:rPr>
@@ -760,13 +922,13 @@
               <w:lang w:eastAsia="de-CH"/>
             </w:rPr>
           </w:pPr>
-          <w:hyperlink w:anchor="_Toc7783801" w:history="1">
+          <w:hyperlink w:anchor="_Toc7785695" w:history="1">
             <w:r>
               <w:rPr>
                 <w:rStyle w:val="Hyperlink"/>
                 <w:noProof/>
               </w:rPr>
-              <w:t>Programmierrichtlinien</w:t>
+              <w:t>Use Cases</w:t>
             </w:r>
             <w:r>
               <w:rPr>
@@ -787,7 +949,7 @@
                 <w:noProof/>
                 <w:webHidden/>
               </w:rPr>
-              <w:instrText xml:space="preserve"> PAGEREF _Toc7783801 \h </w:instrText>
+              <w:instrText xml:space="preserve"> PAGEREF _Toc7785695 \h </w:instrText>
             </w:r>
             <w:r>
               <w:rPr>
@@ -807,7 +969,7 @@
                 <w:noProof/>
                 <w:webHidden/>
               </w:rPr>
-              <w:t>4</w:t>
+              <w:t>5</w:t>
             </w:r>
             <w:r>
               <w:rPr>
@@ -830,13 +992,13 @@
               <w:lang w:eastAsia="de-CH"/>
             </w:rPr>
           </w:pPr>
-          <w:hyperlink w:anchor="_Toc7783802" w:history="1">
+          <w:hyperlink w:anchor="_Toc7785696" w:history="1">
             <w:r>
               <w:rPr>
                 <w:rStyle w:val="Hyperlink"/>
                 <w:noProof/>
               </w:rPr>
-              <w:t>Testfälle (Systemtests)</w:t>
+              <w:t>Aktivitätendiagramm</w:t>
             </w:r>
             <w:r>
               <w:rPr>
@@ -857,7 +1019,7 @@
                 <w:noProof/>
                 <w:webHidden/>
               </w:rPr>
-              <w:instrText xml:space="preserve"> PAGEREF _Toc7783802 \h </w:instrText>
+              <w:instrText xml:space="preserve"> PAGEREF _Toc7785696 \h </w:instrText>
             </w:r>
             <w:r>
               <w:rPr>
@@ -878,6 +1040,76 @@
                 <w:webHidden/>
               </w:rPr>
               <w:t>5</w:t>
+            </w:r>
+            <w:r>
+              <w:rPr>
+                <w:noProof/>
+                <w:webHidden/>
+              </w:rPr>
+              <w:fldChar w:fldCharType="end"/>
+            </w:r>
+          </w:hyperlink>
+        </w:p>
+        <w:p>
+          <w:pPr>
+            <w:pStyle w:val="Verzeichnis1"/>
+            <w:tabs>
+              <w:tab w:val="right" w:leader="dot" w:pos="9062"/>
+            </w:tabs>
+            <w:rPr>
+              <w:rFonts w:eastAsiaTheme="minorEastAsia"/>
+              <w:noProof/>
+              <w:lang w:eastAsia="de-CH"/>
+            </w:rPr>
+          </w:pPr>
+          <w:hyperlink w:anchor="_Toc7785697" w:history="1">
+            <w:r>
+              <w:rPr>
+                <w:rStyle w:val="Hyperlink"/>
+                <w:noProof/>
+              </w:rPr>
+              <w:t>Programmierrichtlinien</w:t>
+            </w:r>
+            <w:r>
+              <w:rPr>
+                <w:noProof/>
+                <w:webHidden/>
+              </w:rPr>
+              <w:tab/>
+            </w:r>
+            <w:r>
+              <w:rPr>
+                <w:noProof/>
+                <w:webHidden/>
+              </w:rPr>
+              <w:fldChar w:fldCharType="begin"/>
+            </w:r>
+            <w:r>
+              <w:rPr>
+                <w:noProof/>
+                <w:webHidden/>
+              </w:rPr>
+              <w:instrText xml:space="preserve"> PAGEREF _Toc7785697 \h </w:instrText>
+            </w:r>
+            <w:r>
+              <w:rPr>
+                <w:noProof/>
+                <w:webHidden/>
+              </w:rPr>
+            </w:r>
+            <w:r>
+              <w:rPr>
+                <w:noProof/>
+                <w:webHidden/>
+              </w:rPr>
+              <w:fldChar w:fldCharType="separate"/>
+            </w:r>
+            <w:r>
+              <w:rPr>
+                <w:noProof/>
+                <w:webHidden/>
+              </w:rPr>
+              <w:t>6</w:t>
             </w:r>
             <w:r>
               <w:rPr>
@@ -900,13 +1132,13 @@
               <w:lang w:eastAsia="de-CH"/>
             </w:rPr>
           </w:pPr>
-          <w:hyperlink w:anchor="_Toc7783803" w:history="1">
+          <w:hyperlink w:anchor="_Toc7785698" w:history="1">
             <w:r>
               <w:rPr>
                 <w:rStyle w:val="Hyperlink"/>
                 <w:noProof/>
               </w:rPr>
-              <w:t>Testfälle zu den Anforderungen</w:t>
+              <w:t>Naming conventions</w:t>
             </w:r>
             <w:r>
               <w:rPr>
@@ -927,7 +1159,7 @@
                 <w:noProof/>
                 <w:webHidden/>
               </w:rPr>
-              <w:instrText xml:space="preserve"> PAGEREF _Toc7783803 \h </w:instrText>
+              <w:instrText xml:space="preserve"> PAGEREF _Toc7785698 \h </w:instrText>
             </w:r>
             <w:r>
               <w:rPr>
@@ -947,7 +1179,7 @@
                 <w:noProof/>
                 <w:webHidden/>
               </w:rPr>
-              <w:t>5</w:t>
+              <w:t>6</w:t>
             </w:r>
             <w:r>
               <w:rPr>
@@ -970,13 +1202,14 @@
               <w:lang w:eastAsia="de-CH"/>
             </w:rPr>
           </w:pPr>
-          <w:hyperlink w:anchor="_Toc7783804" w:history="1">
+          <w:hyperlink w:anchor="_Toc7785699" w:history="1">
             <w:r>
               <w:rPr>
                 <w:rStyle w:val="Hyperlink"/>
                 <w:noProof/>
-              </w:rPr>
-              <w:t>Zusätzliche Testfälle</w:t>
+                <w:lang w:val="en-GB"/>
+              </w:rPr>
+              <w:t>Declaration</w:t>
             </w:r>
             <w:r>
               <w:rPr>
@@ -997,7 +1230,147 @@
                 <w:noProof/>
                 <w:webHidden/>
               </w:rPr>
-              <w:instrText xml:space="preserve"> PAGEREF _Toc7783804 \h </w:instrText>
+              <w:instrText xml:space="preserve"> PAGEREF _Toc7785699 \h </w:instrText>
+            </w:r>
+            <w:r>
+              <w:rPr>
+                <w:noProof/>
+                <w:webHidden/>
+              </w:rPr>
+            </w:r>
+            <w:r>
+              <w:rPr>
+                <w:noProof/>
+                <w:webHidden/>
+              </w:rPr>
+              <w:fldChar w:fldCharType="separate"/>
+            </w:r>
+            <w:r>
+              <w:rPr>
+                <w:noProof/>
+                <w:webHidden/>
+              </w:rPr>
+              <w:t>6</w:t>
+            </w:r>
+            <w:r>
+              <w:rPr>
+                <w:noProof/>
+                <w:webHidden/>
+              </w:rPr>
+              <w:fldChar w:fldCharType="end"/>
+            </w:r>
+          </w:hyperlink>
+        </w:p>
+        <w:p>
+          <w:pPr>
+            <w:pStyle w:val="Verzeichnis2"/>
+            <w:tabs>
+              <w:tab w:val="right" w:leader="dot" w:pos="9062"/>
+            </w:tabs>
+            <w:rPr>
+              <w:rFonts w:eastAsiaTheme="minorEastAsia"/>
+              <w:noProof/>
+              <w:lang w:eastAsia="de-CH"/>
+            </w:rPr>
+          </w:pPr>
+          <w:hyperlink w:anchor="_Toc7785700" w:history="1">
+            <w:r>
+              <w:rPr>
+                <w:rStyle w:val="Hyperlink"/>
+                <w:noProof/>
+              </w:rPr>
+              <w:t>Comments</w:t>
+            </w:r>
+            <w:r>
+              <w:rPr>
+                <w:noProof/>
+                <w:webHidden/>
+              </w:rPr>
+              <w:tab/>
+            </w:r>
+            <w:r>
+              <w:rPr>
+                <w:noProof/>
+                <w:webHidden/>
+              </w:rPr>
+              <w:fldChar w:fldCharType="begin"/>
+            </w:r>
+            <w:r>
+              <w:rPr>
+                <w:noProof/>
+                <w:webHidden/>
+              </w:rPr>
+              <w:instrText xml:space="preserve"> PAGEREF _Toc7785700 \h </w:instrText>
+            </w:r>
+            <w:r>
+              <w:rPr>
+                <w:noProof/>
+                <w:webHidden/>
+              </w:rPr>
+            </w:r>
+            <w:r>
+              <w:rPr>
+                <w:noProof/>
+                <w:webHidden/>
+              </w:rPr>
+              <w:fldChar w:fldCharType="separate"/>
+            </w:r>
+            <w:r>
+              <w:rPr>
+                <w:noProof/>
+                <w:webHidden/>
+              </w:rPr>
+              <w:t>6</w:t>
+            </w:r>
+            <w:r>
+              <w:rPr>
+                <w:noProof/>
+                <w:webHidden/>
+              </w:rPr>
+              <w:fldChar w:fldCharType="end"/>
+            </w:r>
+          </w:hyperlink>
+        </w:p>
+        <w:p>
+          <w:pPr>
+            <w:pStyle w:val="Verzeichnis2"/>
+            <w:tabs>
+              <w:tab w:val="right" w:leader="dot" w:pos="9062"/>
+            </w:tabs>
+            <w:rPr>
+              <w:rFonts w:eastAsiaTheme="minorEastAsia"/>
+              <w:noProof/>
+              <w:lang w:eastAsia="de-CH"/>
+            </w:rPr>
+          </w:pPr>
+          <w:hyperlink w:anchor="_Toc7785701" w:history="1">
+            <w:r>
+              <w:rPr>
+                <w:rStyle w:val="Hyperlink"/>
+                <w:noProof/>
+              </w:rPr>
+              <w:t>Statements</w:t>
+            </w:r>
+            <w:r>
+              <w:rPr>
+                <w:noProof/>
+                <w:webHidden/>
+              </w:rPr>
+              <w:tab/>
+            </w:r>
+            <w:r>
+              <w:rPr>
+                <w:noProof/>
+                <w:webHidden/>
+              </w:rPr>
+              <w:fldChar w:fldCharType="begin"/>
+            </w:r>
+            <w:r>
+              <w:rPr>
+                <w:noProof/>
+                <w:webHidden/>
+              </w:rPr>
+              <w:instrText xml:space="preserve"> PAGEREF _Toc7785701 \h </w:instrText>
             </w:r>
             <w:r>
               <w:rPr>
@@ -1040,13 +1413,13 @@
               <w:lang w:eastAsia="de-CH"/>
             </w:rPr>
           </w:pPr>
-          <w:hyperlink w:anchor="_Toc7783805" w:history="1">
+          <w:hyperlink w:anchor="_Toc7785702" w:history="1">
             <w:r>
               <w:rPr>
                 <w:rStyle w:val="Hyperlink"/>
                 <w:noProof/>
               </w:rPr>
-              <w:t>Installationsanleitung</w:t>
+              <w:t>Testfälle (Systemtests)</w:t>
             </w:r>
             <w:r>
               <w:rPr>
@@ -1067,7 +1440,7 @@
                 <w:noProof/>
                 <w:webHidden/>
               </w:rPr>
-              <w:instrText xml:space="preserve"> PAGEREF _Toc7783805 \h </w:instrText>
+              <w:instrText xml:space="preserve"> PAGEREF _Toc7785702 \h </w:instrText>
             </w:r>
             <w:r>
               <w:rPr>
@@ -1088,6 +1461,146 @@
                 <w:webHidden/>
               </w:rPr>
               <w:t>7</w:t>
+            </w:r>
+            <w:r>
+              <w:rPr>
+                <w:noProof/>
+                <w:webHidden/>
+              </w:rPr>
+              <w:fldChar w:fldCharType="end"/>
+            </w:r>
+          </w:hyperlink>
+        </w:p>
+        <w:p>
+          <w:pPr>
+            <w:pStyle w:val="Verzeichnis2"/>
+            <w:tabs>
+              <w:tab w:val="right" w:leader="dot" w:pos="9062"/>
+            </w:tabs>
+            <w:rPr>
+              <w:rFonts w:eastAsiaTheme="minorEastAsia"/>
+              <w:noProof/>
+              <w:lang w:eastAsia="de-CH"/>
+            </w:rPr>
+          </w:pPr>
+          <w:hyperlink w:anchor="_Toc7785703" w:history="1">
+            <w:r>
+              <w:rPr>
+                <w:rStyle w:val="Hyperlink"/>
+                <w:noProof/>
+              </w:rPr>
+              <w:t>Testfälle zu den Anforderungen</w:t>
+            </w:r>
+            <w:r>
+              <w:rPr>
+                <w:noProof/>
+                <w:webHidden/>
+              </w:rPr>
+              <w:tab/>
+            </w:r>
+            <w:r>
+              <w:rPr>
+                <w:noProof/>
+                <w:webHidden/>
+              </w:rPr>
+              <w:fldChar w:fldCharType="begin"/>
+            </w:r>
+            <w:r>
+              <w:rPr>
+                <w:noProof/>
+                <w:webHidden/>
+              </w:rPr>
+              <w:instrText xml:space="preserve"> PAGEREF _Toc7785703 \h </w:instrText>
+            </w:r>
+            <w:r>
+              <w:rPr>
+                <w:noProof/>
+                <w:webHidden/>
+              </w:rPr>
+            </w:r>
+            <w:r>
+              <w:rPr>
+                <w:noProof/>
+                <w:webHidden/>
+              </w:rPr>
+              <w:fldChar w:fldCharType="separate"/>
+            </w:r>
+            <w:r>
+              <w:rPr>
+                <w:noProof/>
+                <w:webHidden/>
+              </w:rPr>
+              <w:t>7</w:t>
+            </w:r>
+            <w:r>
+              <w:rPr>
+                <w:noProof/>
+                <w:webHidden/>
+              </w:rPr>
+              <w:fldChar w:fldCharType="end"/>
+            </w:r>
+          </w:hyperlink>
+        </w:p>
+        <w:p>
+          <w:pPr>
+            <w:pStyle w:val="Verzeichnis2"/>
+            <w:tabs>
+              <w:tab w:val="right" w:leader="dot" w:pos="9062"/>
+            </w:tabs>
+            <w:rPr>
+              <w:rFonts w:eastAsiaTheme="minorEastAsia"/>
+              <w:noProof/>
+              <w:lang w:eastAsia="de-CH"/>
+            </w:rPr>
+          </w:pPr>
+          <w:hyperlink w:anchor="_Toc7785704" w:history="1">
+            <w:r>
+              <w:rPr>
+                <w:rStyle w:val="Hyperlink"/>
+                <w:noProof/>
+              </w:rPr>
+              <w:t>Zusätzliche Testfälle</w:t>
+            </w:r>
+            <w:r>
+              <w:rPr>
+                <w:noProof/>
+                <w:webHidden/>
+              </w:rPr>
+              <w:tab/>
+            </w:r>
+            <w:r>
+              <w:rPr>
+                <w:noProof/>
+                <w:webHidden/>
+              </w:rPr>
+              <w:fldChar w:fldCharType="begin"/>
+            </w:r>
+            <w:r>
+              <w:rPr>
+                <w:noProof/>
+                <w:webHidden/>
+              </w:rPr>
+              <w:instrText xml:space="preserve"> PAGEREF _Toc7785704 \h </w:instrText>
+            </w:r>
+            <w:r>
+              <w:rPr>
+                <w:noProof/>
+                <w:webHidden/>
+              </w:rPr>
+            </w:r>
+            <w:r>
+              <w:rPr>
+                <w:noProof/>
+                <w:webHidden/>
+              </w:rPr>
+              <w:fldChar w:fldCharType="separate"/>
+            </w:r>
+            <w:r>
+              <w:rPr>
+                <w:noProof/>
+                <w:webHidden/>
+              </w:rPr>
+              <w:t>8</w:t>
             </w:r>
             <w:r>
               <w:rPr>
@@ -1110,12 +1623,82 @@
               <w:lang w:eastAsia="de-CH"/>
             </w:rPr>
           </w:pPr>
-          <w:hyperlink w:anchor="_Toc7783806" w:history="1">
+          <w:hyperlink w:anchor="_Toc7785705" w:history="1">
             <w:r>
               <w:rPr>
                 <w:rStyle w:val="Hyperlink"/>
                 <w:noProof/>
               </w:rPr>
+              <w:t>Installationsanleitung</w:t>
+            </w:r>
+            <w:r>
+              <w:rPr>
+                <w:noProof/>
+                <w:webHidden/>
+              </w:rPr>
+              <w:tab/>
+            </w:r>
+            <w:r>
+              <w:rPr>
+                <w:noProof/>
+                <w:webHidden/>
+              </w:rPr>
+              <w:fldChar w:fldCharType="begin"/>
+            </w:r>
+            <w:r>
+              <w:rPr>
+                <w:noProof/>
+                <w:webHidden/>
+              </w:rPr>
+              <w:instrText xml:space="preserve"> PAGEREF _Toc7785705 \h </w:instrText>
+            </w:r>
+            <w:r>
+              <w:rPr>
+                <w:noProof/>
+                <w:webHidden/>
+              </w:rPr>
+            </w:r>
+            <w:r>
+              <w:rPr>
+                <w:noProof/>
+                <w:webHidden/>
+              </w:rPr>
+              <w:fldChar w:fldCharType="separate"/>
+            </w:r>
+            <w:r>
+              <w:rPr>
+                <w:noProof/>
+                <w:webHidden/>
+              </w:rPr>
+              <w:t>9</w:t>
+            </w:r>
+            <w:r>
+              <w:rPr>
+                <w:noProof/>
+                <w:webHidden/>
+              </w:rPr>
+              <w:fldChar w:fldCharType="end"/>
+            </w:r>
+          </w:hyperlink>
+        </w:p>
+        <w:p>
+          <w:pPr>
+            <w:pStyle w:val="Verzeichnis1"/>
+            <w:tabs>
+              <w:tab w:val="right" w:leader="dot" w:pos="9062"/>
+            </w:tabs>
+            <w:rPr>
+              <w:rFonts w:eastAsiaTheme="minorEastAsia"/>
+              <w:noProof/>
+              <w:lang w:eastAsia="de-CH"/>
+            </w:rPr>
+          </w:pPr>
+          <w:hyperlink w:anchor="_Toc7785706" w:history="1">
+            <w:r>
+              <w:rPr>
+                <w:rStyle w:val="Hyperlink"/>
+                <w:noProof/>
+              </w:rPr>
               <w:t>Abbildungsverzeichnis</w:t>
             </w:r>
             <w:r>
@@ -1137,7 +1720,7 @@
                 <w:noProof/>
                 <w:webHidden/>
               </w:rPr>
-              <w:instrText xml:space="preserve"> PAGEREF _Toc7783806 \h </w:instrText>
+              <w:instrText xml:space="preserve"> PAGEREF _Toc7785706 \h </w:instrText>
             </w:r>
             <w:r>
               <w:rPr>
@@ -1157,7 +1740,7 @@
                 <w:noProof/>
                 <w:webHidden/>
               </w:rPr>
-              <w:t>7</w:t>
+              <w:t>9</w:t>
             </w:r>
             <w:r>
               <w:rPr>
@@ -1260,40 +1843,12 @@
     </w:p>
     <w:p>
       <w:pPr>
+        <w:pStyle w:val="berschrift1"/>
         <w:rPr>
           <w:noProof/>
         </w:rPr>
       </w:pPr>
-    </w:p>
-    <w:p>
-      <w:pPr>
-        <w:rPr>
-          <w:noProof/>
-        </w:rPr>
-      </w:pPr>
-    </w:p>
-    <w:p>
-      <w:pPr>
-        <w:rPr>
-          <w:noProof/>
-        </w:rPr>
-      </w:pPr>
-    </w:p>
-    <w:p>
-      <w:pPr>
-        <w:rPr>
-          <w:noProof/>
-        </w:rPr>
-      </w:pPr>
-    </w:p>
-    <w:p>
-      <w:pPr>
-        <w:pStyle w:val="berschrift1"/>
-        <w:rPr>
-          <w:noProof/>
-        </w:rPr>
-      </w:pPr>
-      <w:bookmarkStart w:id="0" w:name="_Toc7783794"/>
+      <w:bookmarkStart w:id="1" w:name="_Toc7785688"/>
       <w:r>
         <w:rPr>
           <w:noProof/>
@@ -1301,7 +1856,7 @@
         <w:lastRenderedPageBreak/>
         <w:t>Einleitung</w:t>
       </w:r>
-      <w:bookmarkEnd w:id="0"/>
+      <w:bookmarkEnd w:id="1"/>
     </w:p>
     <w:p>
       <w:r>
@@ -1324,11 +1879,11 @@
       <w:pPr>
         <w:pStyle w:val="berschrift2"/>
       </w:pPr>
-      <w:bookmarkStart w:id="1" w:name="_Toc7783795"/>
+      <w:bookmarkStart w:id="2" w:name="_Toc7785689"/>
       <w:r>
         <w:t>Zweck des Dokuments</w:t>
       </w:r>
-      <w:bookmarkEnd w:id="1"/>
+      <w:bookmarkEnd w:id="2"/>
     </w:p>
     <w:p>
       <w:r>
@@ -1342,18 +1897,27 @@
       <w:pPr>
         <w:pStyle w:val="berschrift1"/>
       </w:pPr>
-      <w:bookmarkStart w:id="2" w:name="_Toc7783796"/>
+      <w:bookmarkStart w:id="3" w:name="_Toc7785690"/>
       <w:r>
         <w:t>GUI-Design</w:t>
       </w:r>
-      <w:bookmarkEnd w:id="2"/>
-    </w:p>
-    <w:p>
-      <w:r>
-        <w:t>Ich habe eine Vorlage erstellt mit den ersten Ideen und einer</w:t>
-      </w:r>
-      <w:r>
-        <w:t xml:space="preserve"> groben Einteilung. Zudem habe ich ein Use Case Diagramm sowie ein Aktivitätsdiagramm erstellt. Diese Diagramme sollen mir meine wesentlichen Zielfunktionen aufzeigen damit ich einen klaren Überblick über das Projekt und die Vorgehensweise habe.</w:t>
+      <w:bookmarkEnd w:id="3"/>
+    </w:p>
+    <w:p>
+      <w:r>
+        <w:t xml:space="preserve">Ich habe eine Vorlage </w:t>
+      </w:r>
+      <w:r>
+        <w:t>mit den ersten Ideen und einer groben Einteilung in Visual Studios erstellt</w:t>
+      </w:r>
+      <w:r>
+        <w:t xml:space="preserve">. </w:t>
+      </w:r>
+      <w:r>
+        <w:t>Zu dieser Zeit wusste ich noch nicht, welche Funktionen ich implementieren werd</w:t>
+      </w:r>
+      <w:r>
+        <w:t>e.</w:t>
       </w:r>
     </w:p>
     <w:p>
@@ -1377,7 +1941,7 @@
                     <pic:cNvPicPr/>
                   </pic:nvPicPr>
                   <pic:blipFill>
-                    <a:blip r:embed="rId9" cstate="print">
+                    <a:blip r:embed="rId11" cstate="print">
                       <a:extLst>
                         <a:ext uri="{28A0092B-C50C-407E-A947-70E740481C1C}">
                           <a14:useLocalDpi xmlns:a14="http://schemas.microsoft.com/office/drawing/2010/main" val="0"/>
@@ -1431,7 +1995,7 @@
                     <pic:cNvPicPr/>
                   </pic:nvPicPr>
                   <pic:blipFill>
-                    <a:blip r:embed="rId10"/>
+                    <a:blip r:embed="rId12"/>
                     <a:stretch>
                       <a:fillRect/>
                     </a:stretch>
@@ -1454,14 +2018,27 @@
     </w:p>
     <w:p>
       <w:pPr>
+        <w:rPr>
+          <w:rFonts w:asciiTheme="majorHAnsi" w:eastAsiaTheme="majorEastAsia" w:hAnsiTheme="majorHAnsi" w:cstheme="majorBidi"/>
+          <w:color w:val="2F5496" w:themeColor="accent1" w:themeShade="BF"/>
+          <w:sz w:val="32"/>
+          <w:szCs w:val="32"/>
+        </w:rPr>
+      </w:pPr>
+      <w:bookmarkStart w:id="4" w:name="_Toc7785691"/>
+      <w:r>
+        <w:br w:type="page"/>
+      </w:r>
+    </w:p>
+    <w:p>
+      <w:pPr>
         <w:pStyle w:val="berschrift1"/>
       </w:pPr>
-      <w:bookmarkStart w:id="3" w:name="_Toc7783797"/>
       <w:r>
         <w:lastRenderedPageBreak/>
         <w:t>Anforderungen</w:t>
       </w:r>
-      <w:bookmarkEnd w:id="3"/>
+      <w:bookmarkEnd w:id="4"/>
     </w:p>
     <w:p/>
     <w:tbl>
@@ -2473,22 +3050,22 @@
       <w:pPr>
         <w:pStyle w:val="berschrift1"/>
       </w:pPr>
-      <w:bookmarkStart w:id="4" w:name="_Toc7783798"/>
+      <w:bookmarkStart w:id="5" w:name="_Toc7785692"/>
       <w:r>
         <w:lastRenderedPageBreak/>
         <w:t>Probleme</w:t>
       </w:r>
-      <w:bookmarkEnd w:id="4"/>
+      <w:bookmarkEnd w:id="5"/>
     </w:p>
     <w:p>
       <w:pPr>
         <w:pStyle w:val="berschrift2"/>
       </w:pPr>
-      <w:bookmarkStart w:id="5" w:name="_Toc7783799"/>
+      <w:bookmarkStart w:id="6" w:name="_Toc7785693"/>
       <w:r>
         <w:t>Nicht umgesetzte Funktionen</w:t>
       </w:r>
-      <w:bookmarkEnd w:id="5"/>
+      <w:bookmarkEnd w:id="6"/>
     </w:p>
     <w:p>
       <w:r>
@@ -2518,11 +3095,11 @@
       <w:pPr>
         <w:pStyle w:val="berschrift2"/>
       </w:pPr>
-      <w:bookmarkStart w:id="6" w:name="_Toc7783800"/>
+      <w:bookmarkStart w:id="7" w:name="_Toc7785694"/>
       <w:r>
         <w:t>Bekannte Fehler/Bugs</w:t>
       </w:r>
-      <w:bookmarkEnd w:id="6"/>
+      <w:bookmarkEnd w:id="7"/>
     </w:p>
     <w:p>
       <w:r>
@@ -2550,7 +3127,7 @@
                     <pic:cNvPicPr/>
                   </pic:nvPicPr>
                   <pic:blipFill>
-                    <a:blip r:embed="rId11"/>
+                    <a:blip r:embed="rId13"/>
                     <a:stretch>
                       <a:fillRect/>
                     </a:stretch>
@@ -2571,119 +3148,27 @@
         </w:drawing>
       </w:r>
     </w:p>
+    <w:p/>
     <w:p>
       <w:pPr>
         <w:pStyle w:val="berschrift1"/>
       </w:pPr>
-      <w:bookmarkStart w:id="7" w:name="_Toc7783801"/>
-      <w:r>
-        <w:t>Programmierrichtlinien</w:t>
-      </w:r>
-      <w:bookmarkEnd w:id="7"/>
-    </w:p>
-    <w:p>
-      <w:pPr>
-        <w:pStyle w:val="berschrift2"/>
-      </w:pPr>
-      <w:proofErr w:type="spellStart"/>
-      <w:r>
-        <w:t>Naming</w:t>
-      </w:r>
-      <w:proofErr w:type="spellEnd"/>
-      <w:r>
-        <w:t xml:space="preserve"> </w:t>
-      </w:r>
-      <w:proofErr w:type="spellStart"/>
-      <w:r>
-        <w:t>c</w:t>
-      </w:r>
-      <w:r>
-        <w:t>onventions</w:t>
-      </w:r>
-      <w:proofErr w:type="spellEnd"/>
-    </w:p>
-    <w:p>
-      <w:r>
-        <w:t>Variablen: camelCase</w:t>
-      </w:r>
-      <w:bookmarkStart w:id="8" w:name="_GoBack"/>
+      <w:bookmarkStart w:id="8" w:name="_Toc7785695"/>
+      <w:r>
+        <w:t>Use Cases</w:t>
+      </w:r>
       <w:bookmarkEnd w:id="8"/>
     </w:p>
     <w:p>
       <w:r>
-        <w:t>Eigenschaften:</w:t>
-      </w:r>
-    </w:p>
-    <w:p>
-      <w:r>
-        <w:t>Methoden:</w:t>
-      </w:r>
-    </w:p>
-    <w:p>
-      <w:r>
-        <w:t>Klassen:</w:t>
-      </w:r>
-    </w:p>
-    <w:p>
-      <w:r>
-        <w:t>GUI-Controls:</w:t>
-      </w:r>
-    </w:p>
-    <w:p>
-      <w:pPr>
-        <w:pStyle w:val="berschrift2"/>
-      </w:pPr>
-      <w:r>
-        <w:t>Declaration</w:t>
-      </w:r>
-    </w:p>
-    <w:p>
-      <w:r>
-        <w:t>Die Deklarationen werden immer am Anfang gemacht.</w:t>
-      </w:r>
-    </w:p>
-    <w:p>
-      <w:pPr>
-        <w:pStyle w:val="berschrift2"/>
-      </w:pPr>
-      <w:r>
-        <w:t>Comments</w:t>
-      </w:r>
-    </w:p>
-    <w:p>
-      <w:r>
-        <w:t xml:space="preserve">Ich habe keine </w:t>
-      </w:r>
-      <w:proofErr w:type="spellStart"/>
-      <w:r>
-        <w:t>public</w:t>
-      </w:r>
-      <w:proofErr w:type="spellEnd"/>
-      <w:r>
-        <w:t xml:space="preserve"> </w:t>
-      </w:r>
-      <w:r>
-        <w:t>Methoden also auch keine «///» Kommentare</w:t>
-      </w:r>
-    </w:p>
-    <w:p>
-      <w:r>
-        <w:t>Ich habe jede</w:t>
-      </w:r>
-      <w:r>
-        <w:t xml:space="preserve"> so viel wie möglich mit «//» Kommentiert, damit man sich im Quellcode zurechtfinden kann.</w:t>
-      </w:r>
-    </w:p>
-    <w:p>
-      <w:r>
         <w:rPr>
           <w:noProof/>
         </w:rPr>
         <w:drawing>
-          <wp:inline distT="0" distB="0" distL="0" distR="0" wp14:anchorId="6406AECB" wp14:editId="6DEE5F31">
-            <wp:extent cx="2511991" cy="1565564"/>
-            <wp:effectExtent l="0" t="0" r="3175" b="0"/>
-            <wp:docPr id="1" name="Grafik 1"/>
+          <wp:inline distT="0" distB="0" distL="0" distR="0" wp14:anchorId="3A8EBE27">
+            <wp:extent cx="3498273" cy="2495693"/>
+            <wp:effectExtent l="0" t="0" r="6985" b="0"/>
+            <wp:docPr id="4" name="Grafik 4"/>
             <wp:cNvGraphicFramePr>
               <a:graphicFrameLocks xmlns:a="http://schemas.openxmlformats.org/drawingml/2006/main" noChangeAspect="1"/>
             </wp:cNvGraphicFramePr>
@@ -2695,7 +3180,13 @@
                     <pic:cNvPicPr/>
                   </pic:nvPicPr>
                   <pic:blipFill>
-                    <a:blip r:embed="rId12"/>
+                    <a:blip r:embed="rId14" cstate="print">
+                      <a:extLst>
+                        <a:ext uri="{28A0092B-C50C-407E-A947-70E740481C1C}">
+                          <a14:useLocalDpi xmlns:a14="http://schemas.microsoft.com/office/drawing/2010/main" val="0"/>
+                        </a:ext>
+                      </a:extLst>
+                    </a:blip>
                     <a:stretch>
                       <a:fillRect/>
                     </a:stretch>
@@ -2703,7 +3194,7 @@
                   <pic:spPr>
                     <a:xfrm>
                       <a:off x="0" y="0"/>
-                      <a:ext cx="2525136" cy="1573756"/>
+                      <a:ext cx="3505878" cy="2501118"/>
                     </a:xfrm>
                     <a:prstGeom prst="rect">
                       <a:avLst/>
@@ -2716,1270 +3207,53 @@
         </w:drawing>
       </w:r>
     </w:p>
-    <w:p>
-      <w:pPr>
-        <w:pStyle w:val="berschrift2"/>
-      </w:pPr>
-      <w:r>
-        <w:lastRenderedPageBreak/>
-        <w:t xml:space="preserve">Statements (New Lines, </w:t>
-      </w:r>
-      <w:proofErr w:type="spellStart"/>
-      <w:r>
-        <w:t>Indentation</w:t>
-      </w:r>
-      <w:proofErr w:type="spellEnd"/>
-      <w:r>
-        <w:t>)</w:t>
-      </w:r>
-    </w:p>
-    <w:p>
-      <w:pPr>
-        <w:rPr>
-          <w:lang w:val="en-GB"/>
-        </w:rPr>
-      </w:pPr>
-      <w:r>
-        <w:rPr>
-          <w:lang w:val="en-GB"/>
-        </w:rPr>
-        <w:t xml:space="preserve">Ich </w:t>
-      </w:r>
-      <w:proofErr w:type="spellStart"/>
-      <w:r>
-        <w:rPr>
-          <w:lang w:val="en-GB"/>
-        </w:rPr>
-        <w:t>verwende</w:t>
-      </w:r>
-      <w:proofErr w:type="spellEnd"/>
-      <w:r>
-        <w:rPr>
-          <w:lang w:val="en-GB"/>
-        </w:rPr>
-        <w:t xml:space="preserve"> New Lines. </w:t>
-      </w:r>
-    </w:p>
-    <w:p>
-      <w:r>
-        <w:t>1 Einrückung</w:t>
-      </w:r>
-      <w:r>
-        <w:t>.</w:t>
-      </w:r>
-    </w:p>
-    <w:p>
-      <w:r>
-        <w:t>(Beispiele machen -&gt; Printscreen von Code)</w:t>
-      </w:r>
-      <w:r>
-        <w:br w:type="page"/>
-      </w:r>
-    </w:p>
+    <w:p/>
     <w:p>
       <w:pPr>
         <w:pStyle w:val="berschrift1"/>
       </w:pPr>
-      <w:bookmarkStart w:id="9" w:name="_Toc7783802"/>
-      <w:r>
-        <w:lastRenderedPageBreak/>
-        <w:t>Testfälle (Systemtests)</w:t>
+      <w:bookmarkStart w:id="9" w:name="_Toc7785696"/>
+      <w:proofErr w:type="spellStart"/>
+      <w:r>
+        <w:t>Aktivitätendiagramm</w:t>
       </w:r>
       <w:bookmarkEnd w:id="9"/>
+      <w:proofErr w:type="spellEnd"/>
     </w:p>
     <w:p>
       <w:pPr>
-        <w:pStyle w:val="berschrift2"/>
+        <w:rPr>
+          <w:rFonts w:asciiTheme="majorHAnsi" w:eastAsiaTheme="majorEastAsia" w:hAnsiTheme="majorHAnsi" w:cstheme="majorBidi"/>
+          <w:color w:val="2F5496" w:themeColor="accent1" w:themeShade="BF"/>
+          <w:sz w:val="32"/>
+          <w:szCs w:val="32"/>
+        </w:rPr>
       </w:pPr>
-      <w:bookmarkStart w:id="10" w:name="_Toc7783803"/>
-      <w:r>
-        <w:t>Testfälle zu den Anforderungen</w:t>
-      </w:r>
-      <w:bookmarkEnd w:id="10"/>
-    </w:p>
-    <w:p/>
-    <w:p>
-      <w:pPr>
-        <w:rPr>
-          <w:b/>
-        </w:rPr>
-      </w:pPr>
-      <w:r>
-        <w:rPr>
-          <w:b/>
-        </w:rPr>
-        <w:t>Testfall «A001»</w:t>
-      </w:r>
-    </w:p>
-    <w:tbl>
-      <w:tblPr>
-        <w:tblStyle w:val="Tabellenraster"/>
-        <w:tblW w:w="0" w:type="auto"/>
-        <w:tblLook w:val="04A0" w:firstRow="1" w:lastRow="0" w:firstColumn="1" w:lastColumn="0" w:noHBand="0" w:noVBand="1"/>
-      </w:tblPr>
-      <w:tblGrid>
-        <w:gridCol w:w="4531"/>
-        <w:gridCol w:w="4531"/>
-      </w:tblGrid>
-      <w:tr>
-        <w:tc>
-          <w:tcPr>
-            <w:tcW w:w="4531" w:type="dxa"/>
-          </w:tcPr>
-          <w:p>
-            <w:r>
-              <w:t>Given</w:t>
-            </w:r>
-          </w:p>
-        </w:tc>
-        <w:tc>
-          <w:tcPr>
-            <w:tcW w:w="4531" w:type="dxa"/>
-          </w:tcPr>
-          <w:p>
-            <w:r>
-              <w:t xml:space="preserve">Der Benutzer </w:t>
-            </w:r>
-            <w:r>
-              <w:t xml:space="preserve">drückt auf die </w:t>
-            </w:r>
-            <w:proofErr w:type="spellStart"/>
-            <w:r>
-              <w:t>Textbox</w:t>
-            </w:r>
-            <w:proofErr w:type="spellEnd"/>
-            <w:r>
-              <w:t xml:space="preserve"> oder navigiert mit der «Tab» Taste dorthin.</w:t>
-            </w:r>
-          </w:p>
-        </w:tc>
-      </w:tr>
-      <w:tr>
-        <w:tc>
-          <w:tcPr>
-            <w:tcW w:w="4531" w:type="dxa"/>
-          </w:tcPr>
-          <w:p>
-            <w:proofErr w:type="spellStart"/>
-            <w:r>
-              <w:t>When</w:t>
-            </w:r>
-            <w:proofErr w:type="spellEnd"/>
-          </w:p>
-        </w:tc>
-        <w:tc>
-          <w:tcPr>
-            <w:tcW w:w="4531" w:type="dxa"/>
-          </w:tcPr>
-          <w:p>
-            <w:r>
-              <w:t>Der Benutzer gibt einige Buchstaben ein.</w:t>
-            </w:r>
-          </w:p>
-        </w:tc>
-      </w:tr>
-      <w:tr>
-        <w:tc>
-          <w:tcPr>
-            <w:tcW w:w="4531" w:type="dxa"/>
-          </w:tcPr>
-          <w:p>
-            <w:proofErr w:type="spellStart"/>
-            <w:r>
-              <w:t>Then</w:t>
-            </w:r>
-            <w:proofErr w:type="spellEnd"/>
-          </w:p>
-        </w:tc>
-        <w:tc>
-          <w:tcPr>
-            <w:tcW w:w="4531" w:type="dxa"/>
-          </w:tcPr>
-          <w:p>
-            <w:r>
-              <w:t>Es werden passende Vorschläge zu den eingegebenen Buchstaben ausgegeben, damit man sich nicht alle Stationsnamen merken muss.</w:t>
-            </w:r>
-          </w:p>
-        </w:tc>
-      </w:tr>
-    </w:tbl>
-    <w:p/>
-    <w:p>
-      <w:pPr>
-        <w:rPr>
-          <w:b/>
-        </w:rPr>
-      </w:pPr>
-      <w:r>
-        <w:rPr>
-          <w:b/>
-        </w:rPr>
-        <w:t>Testfall «</w:t>
-      </w:r>
-      <w:r>
-        <w:rPr>
-          <w:b/>
-        </w:rPr>
-        <w:t>A002</w:t>
-      </w:r>
-      <w:r>
-        <w:rPr>
-          <w:b/>
-        </w:rPr>
-        <w:t>»</w:t>
-      </w:r>
-    </w:p>
-    <w:tbl>
-      <w:tblPr>
-        <w:tblStyle w:val="Tabellenraster"/>
-        <w:tblW w:w="0" w:type="auto"/>
-        <w:tblLook w:val="04A0" w:firstRow="1" w:lastRow="0" w:firstColumn="1" w:lastColumn="0" w:noHBand="0" w:noVBand="1"/>
-      </w:tblPr>
-      <w:tblGrid>
-        <w:gridCol w:w="4531"/>
-        <w:gridCol w:w="4531"/>
-      </w:tblGrid>
-      <w:tr>
-        <w:tc>
-          <w:tcPr>
-            <w:tcW w:w="4531" w:type="dxa"/>
-          </w:tcPr>
-          <w:p>
-            <w:r>
-              <w:t>Given</w:t>
-            </w:r>
-          </w:p>
-        </w:tc>
-        <w:tc>
-          <w:tcPr>
-            <w:tcW w:w="4531" w:type="dxa"/>
-          </w:tcPr>
-          <w:p>
-            <w:r>
-              <w:t>Der Benutzer hat jeweils eine Start- und Zielstation eingegeben.</w:t>
-            </w:r>
-          </w:p>
-        </w:tc>
-      </w:tr>
-      <w:tr>
-        <w:tc>
-          <w:tcPr>
-            <w:tcW w:w="4531" w:type="dxa"/>
-          </w:tcPr>
-          <w:p>
-            <w:proofErr w:type="spellStart"/>
-            <w:r>
-              <w:t>When</w:t>
-            </w:r>
-            <w:proofErr w:type="spellEnd"/>
-          </w:p>
-        </w:tc>
-        <w:tc>
-          <w:tcPr>
-            <w:tcW w:w="4531" w:type="dxa"/>
-          </w:tcPr>
-          <w:p>
-            <w:r>
-              <w:t xml:space="preserve">Der Benutzer klickt auf den Button, der wie eine Lupe aussieht. </w:t>
-            </w:r>
-          </w:p>
-        </w:tc>
-      </w:tr>
-      <w:tr>
-        <w:tc>
-          <w:tcPr>
-            <w:tcW w:w="4531" w:type="dxa"/>
-          </w:tcPr>
-          <w:p>
-            <w:proofErr w:type="spellStart"/>
-            <w:r>
-              <w:t>Then</w:t>
-            </w:r>
-            <w:proofErr w:type="spellEnd"/>
-          </w:p>
-        </w:tc>
-        <w:tc>
-          <w:tcPr>
-            <w:tcW w:w="4531" w:type="dxa"/>
-          </w:tcPr>
-          <w:p>
-            <w:r>
-              <w:t>Die Verbindungen zwischen den zwei Stationen werden angezeigt.</w:t>
-            </w:r>
-          </w:p>
-        </w:tc>
-      </w:tr>
-    </w:tbl>
-    <w:p/>
-    <w:p>
-      <w:pPr>
-        <w:rPr>
-          <w:b/>
-        </w:rPr>
-      </w:pPr>
-      <w:r>
-        <w:rPr>
-          <w:b/>
-        </w:rPr>
-        <w:t>Testfall «</w:t>
-      </w:r>
-      <w:r>
-        <w:rPr>
-          <w:b/>
-        </w:rPr>
-        <w:t>A003</w:t>
-      </w:r>
-      <w:r>
-        <w:rPr>
-          <w:b/>
-        </w:rPr>
-        <w:t>»</w:t>
-      </w:r>
-    </w:p>
-    <w:tbl>
-      <w:tblPr>
-        <w:tblStyle w:val="Tabellenraster"/>
-        <w:tblW w:w="0" w:type="auto"/>
-        <w:tblLook w:val="04A0" w:firstRow="1" w:lastRow="0" w:firstColumn="1" w:lastColumn="0" w:noHBand="0" w:noVBand="1"/>
-      </w:tblPr>
-      <w:tblGrid>
-        <w:gridCol w:w="4531"/>
-        <w:gridCol w:w="4531"/>
-      </w:tblGrid>
-      <w:tr>
-        <w:tc>
-          <w:tcPr>
-            <w:tcW w:w="4531" w:type="dxa"/>
-          </w:tcPr>
-          <w:p>
-            <w:r>
-              <w:t>Given</w:t>
-            </w:r>
-          </w:p>
-        </w:tc>
-        <w:tc>
-          <w:tcPr>
-            <w:tcW w:w="4531" w:type="dxa"/>
-          </w:tcPr>
-          <w:p>
-            <w:r>
-              <w:t>Der Benutzer hat eine beliebige Station eingegeben und ausgewählt.</w:t>
-            </w:r>
-          </w:p>
-        </w:tc>
-      </w:tr>
-      <w:tr>
-        <w:tc>
-          <w:tcPr>
-            <w:tcW w:w="4531" w:type="dxa"/>
-          </w:tcPr>
-          <w:p>
-            <w:proofErr w:type="spellStart"/>
-            <w:r>
-              <w:t>When</w:t>
-            </w:r>
-            <w:proofErr w:type="spellEnd"/>
-          </w:p>
-        </w:tc>
-        <w:tc>
-          <w:tcPr>
-            <w:tcW w:w="4531" w:type="dxa"/>
-          </w:tcPr>
-          <w:p>
-            <w:r>
-              <w:t>Der Benutzer drückt auf den Button, der wie ein Zeitplan aussieht.</w:t>
-            </w:r>
-          </w:p>
-        </w:tc>
-      </w:tr>
-      <w:tr>
-        <w:tc>
-          <w:tcPr>
-            <w:tcW w:w="4531" w:type="dxa"/>
-          </w:tcPr>
-          <w:p>
-            <w:proofErr w:type="spellStart"/>
-            <w:r>
-              <w:t>Then</w:t>
-            </w:r>
-            <w:proofErr w:type="spellEnd"/>
-          </w:p>
-        </w:tc>
-        <w:tc>
-          <w:tcPr>
-            <w:tcW w:w="4531" w:type="dxa"/>
-          </w:tcPr>
-          <w:p>
-            <w:r>
-              <w:t>Es werden die nächsten 10 Verbindungen ab der beliebigen Station ausgegeben.</w:t>
-            </w:r>
-          </w:p>
-        </w:tc>
-      </w:tr>
-    </w:tbl>
-    <w:p/>
-    <w:p>
-      <w:pPr>
-        <w:rPr>
-          <w:b/>
-        </w:rPr>
-      </w:pPr>
-      <w:r>
-        <w:rPr>
-          <w:b/>
-        </w:rPr>
-        <w:t>Testfall «</w:t>
-      </w:r>
-      <w:r>
-        <w:rPr>
-          <w:b/>
-        </w:rPr>
-        <w:t>A004</w:t>
-      </w:r>
-      <w:r>
-        <w:rPr>
-          <w:b/>
-        </w:rPr>
-        <w:t>»</w:t>
-      </w:r>
-    </w:p>
-    <w:tbl>
-      <w:tblPr>
-        <w:tblStyle w:val="Tabellenraster"/>
-        <w:tblW w:w="0" w:type="auto"/>
-        <w:tblLook w:val="04A0" w:firstRow="1" w:lastRow="0" w:firstColumn="1" w:lastColumn="0" w:noHBand="0" w:noVBand="1"/>
-      </w:tblPr>
-      <w:tblGrid>
-        <w:gridCol w:w="4531"/>
-        <w:gridCol w:w="4531"/>
-      </w:tblGrid>
-      <w:tr>
-        <w:tc>
-          <w:tcPr>
-            <w:tcW w:w="4531" w:type="dxa"/>
-          </w:tcPr>
-          <w:p>
-            <w:r>
-              <w:t>Given</w:t>
-            </w:r>
-          </w:p>
-        </w:tc>
-        <w:tc>
-          <w:tcPr>
-            <w:tcW w:w="4531" w:type="dxa"/>
-          </w:tcPr>
-          <w:p>
-            <w:r>
-              <w:t xml:space="preserve">Der Benutzer gibt einen oder mehrere Buchstaben in die </w:t>
-            </w:r>
-            <w:proofErr w:type="spellStart"/>
-            <w:r>
-              <w:t>Textbox</w:t>
-            </w:r>
-            <w:proofErr w:type="spellEnd"/>
-            <w:r>
-              <w:t xml:space="preserve"> ein.</w:t>
-            </w:r>
-          </w:p>
-        </w:tc>
-      </w:tr>
-      <w:tr>
-        <w:tc>
-          <w:tcPr>
-            <w:tcW w:w="4531" w:type="dxa"/>
-          </w:tcPr>
-          <w:p>
-            <w:proofErr w:type="spellStart"/>
-            <w:r>
-              <w:t>When</w:t>
-            </w:r>
-            <w:proofErr w:type="spellEnd"/>
-          </w:p>
-        </w:tc>
-        <w:tc>
-          <w:tcPr>
-            <w:tcW w:w="4531" w:type="dxa"/>
-          </w:tcPr>
-          <w:p>
-            <w:r>
-              <w:t xml:space="preserve">Der Benutzer klickt </w:t>
-            </w:r>
-            <w:r>
-              <w:t xml:space="preserve">zwei Mal </w:t>
-            </w:r>
-            <w:r>
-              <w:t>auf die gewünschte Station oder betätigt die «Enter» Taste.</w:t>
-            </w:r>
-          </w:p>
-        </w:tc>
-      </w:tr>
-      <w:tr>
-        <w:tc>
-          <w:tcPr>
-            <w:tcW w:w="4531" w:type="dxa"/>
-          </w:tcPr>
-          <w:p>
-            <w:proofErr w:type="spellStart"/>
-            <w:r>
-              <w:t>Then</w:t>
-            </w:r>
-            <w:proofErr w:type="spellEnd"/>
-          </w:p>
-        </w:tc>
-        <w:tc>
-          <w:tcPr>
-            <w:tcW w:w="4531" w:type="dxa"/>
-          </w:tcPr>
-          <w:p>
-            <w:r>
-              <w:t xml:space="preserve">Die gewünschte Station wird in der </w:t>
-            </w:r>
-            <w:proofErr w:type="spellStart"/>
-            <w:r>
-              <w:t>Textbox</w:t>
-            </w:r>
-            <w:proofErr w:type="spellEnd"/>
-            <w:r>
-              <w:t xml:space="preserve"> angezeigt.</w:t>
-            </w:r>
-          </w:p>
-        </w:tc>
-      </w:tr>
-    </w:tbl>
-    <w:p/>
-    <w:p>
-      <w:pPr>
-        <w:rPr>
-          <w:b/>
-        </w:rPr>
-      </w:pPr>
-      <w:r>
-        <w:rPr>
-          <w:b/>
-        </w:rPr>
-        <w:t>Testfall «A005»</w:t>
-      </w:r>
-    </w:p>
-    <w:tbl>
-      <w:tblPr>
-        <w:tblStyle w:val="Tabellenraster"/>
-        <w:tblW w:w="0" w:type="auto"/>
-        <w:tblLook w:val="04A0" w:firstRow="1" w:lastRow="0" w:firstColumn="1" w:lastColumn="0" w:noHBand="0" w:noVBand="1"/>
-      </w:tblPr>
-      <w:tblGrid>
-        <w:gridCol w:w="4531"/>
-        <w:gridCol w:w="4531"/>
-      </w:tblGrid>
-      <w:tr>
-        <w:tc>
-          <w:tcPr>
-            <w:tcW w:w="4531" w:type="dxa"/>
-          </w:tcPr>
-          <w:p>
-            <w:r>
-              <w:t>Given</w:t>
-            </w:r>
-          </w:p>
-        </w:tc>
-        <w:tc>
-          <w:tcPr>
-            <w:tcW w:w="4531" w:type="dxa"/>
-          </w:tcPr>
-          <w:p>
-            <w:r>
-              <w:t>Der Benutzer hat eine Start- sowie Zielstation eingegeben.</w:t>
-            </w:r>
-          </w:p>
-        </w:tc>
-      </w:tr>
-      <w:tr>
-        <w:tc>
-          <w:tcPr>
-            <w:tcW w:w="4531" w:type="dxa"/>
-          </w:tcPr>
-          <w:p>
-            <w:proofErr w:type="spellStart"/>
-            <w:r>
-              <w:t>When</w:t>
-            </w:r>
-            <w:proofErr w:type="spellEnd"/>
-          </w:p>
-        </w:tc>
-        <w:tc>
-          <w:tcPr>
-            <w:tcW w:w="4531" w:type="dxa"/>
-          </w:tcPr>
-          <w:p>
-            <w:r>
-              <w:t>Der Benutzer wechselt die Zeit ganz nach seinem Belieben.</w:t>
-            </w:r>
-          </w:p>
-        </w:tc>
-      </w:tr>
-      <w:tr>
-        <w:tc>
-          <w:tcPr>
-            <w:tcW w:w="4531" w:type="dxa"/>
-          </w:tcPr>
-          <w:p>
-            <w:proofErr w:type="spellStart"/>
-            <w:r>
-              <w:t>Then</w:t>
-            </w:r>
-            <w:proofErr w:type="spellEnd"/>
-          </w:p>
-        </w:tc>
-        <w:tc>
-          <w:tcPr>
-            <w:tcW w:w="4531" w:type="dxa"/>
-          </w:tcPr>
-          <w:p>
-            <w:r>
-              <w:t>Die Verbindungen zwischen den zwei Station werden der neuen Zeit angepasst.</w:t>
-            </w:r>
-          </w:p>
-        </w:tc>
-      </w:tr>
-    </w:tbl>
-    <w:p>
-      <w:pPr>
-        <w:rPr>
-          <w:b/>
-        </w:rPr>
-      </w:pPr>
-      <w:r>
-        <w:rPr>
-          <w:b/>
-        </w:rPr>
-        <w:lastRenderedPageBreak/>
-        <w:t>Testfall «A00</w:t>
-      </w:r>
-      <w:r>
-        <w:rPr>
-          <w:b/>
-        </w:rPr>
-        <w:t>6</w:t>
-      </w:r>
-      <w:r>
-        <w:rPr>
-          <w:b/>
-        </w:rPr>
-        <w:t>»</w:t>
-      </w:r>
-    </w:p>
-    <w:tbl>
-      <w:tblPr>
-        <w:tblStyle w:val="Tabellenraster"/>
-        <w:tblW w:w="0" w:type="auto"/>
-        <w:tblLook w:val="04A0" w:firstRow="1" w:lastRow="0" w:firstColumn="1" w:lastColumn="0" w:noHBand="0" w:noVBand="1"/>
-      </w:tblPr>
-      <w:tblGrid>
-        <w:gridCol w:w="4531"/>
-        <w:gridCol w:w="4531"/>
-      </w:tblGrid>
-      <w:tr>
-        <w:tc>
-          <w:tcPr>
-            <w:tcW w:w="4531" w:type="dxa"/>
-          </w:tcPr>
-          <w:p>
-            <w:r>
-              <w:t>Given</w:t>
-            </w:r>
-          </w:p>
-        </w:tc>
-        <w:tc>
-          <w:tcPr>
-            <w:tcW w:w="4531" w:type="dxa"/>
-          </w:tcPr>
-          <w:p>
-            <w:r>
-              <w:t>Der Benutzer hat eine beliebige Station ausgewählt.</w:t>
-            </w:r>
-          </w:p>
-        </w:tc>
-      </w:tr>
-      <w:tr>
-        <w:tc>
-          <w:tcPr>
-            <w:tcW w:w="4531" w:type="dxa"/>
-          </w:tcPr>
-          <w:p>
-            <w:proofErr w:type="spellStart"/>
-            <w:r>
-              <w:t>When</w:t>
-            </w:r>
-            <w:proofErr w:type="spellEnd"/>
-          </w:p>
-        </w:tc>
-        <w:tc>
-          <w:tcPr>
-            <w:tcW w:w="4531" w:type="dxa"/>
-          </w:tcPr>
-          <w:p>
-            <w:r>
-              <w:t>Der Benutzer betätigt den Button, der wie ein</w:t>
-            </w:r>
-            <w:r>
-              <w:t xml:space="preserve">e Erde </w:t>
-            </w:r>
-            <w:r>
-              <w:t>aussieht.</w:t>
-            </w:r>
-          </w:p>
-        </w:tc>
-      </w:tr>
-      <w:tr>
-        <w:tc>
-          <w:tcPr>
-            <w:tcW w:w="4531" w:type="dxa"/>
-          </w:tcPr>
-          <w:p>
-            <w:proofErr w:type="spellStart"/>
-            <w:r>
-              <w:t>Then</w:t>
-            </w:r>
-            <w:proofErr w:type="spellEnd"/>
-          </w:p>
-        </w:tc>
-        <w:tc>
-          <w:tcPr>
-            <w:tcW w:w="4531" w:type="dxa"/>
-          </w:tcPr>
-          <w:p>
-            <w:r>
-              <w:t>Der Benutzer wird auf d</w:t>
-            </w:r>
-            <w:r>
-              <w:t>en</w:t>
-            </w:r>
-            <w:r>
-              <w:t xml:space="preserve"> andere</w:t>
-            </w:r>
-            <w:r>
-              <w:t>n</w:t>
-            </w:r>
-            <w:r>
-              <w:t xml:space="preserve"> Tab geführt und die Google Earth Resultate werden angezeigt.</w:t>
-            </w:r>
-          </w:p>
-        </w:tc>
-      </w:tr>
-    </w:tbl>
-    <w:p/>
-    <w:p>
-      <w:pPr>
-        <w:pStyle w:val="berschrift2"/>
-      </w:pPr>
-      <w:bookmarkStart w:id="11" w:name="_Toc7783804"/>
-      <w:r>
-        <w:t>Zusätzliche Testfälle</w:t>
-      </w:r>
-      <w:bookmarkEnd w:id="11"/>
-    </w:p>
-    <w:p/>
-    <w:p>
-      <w:pPr>
-        <w:rPr>
-          <w:b/>
-        </w:rPr>
-      </w:pPr>
-      <w:r>
-        <w:rPr>
-          <w:b/>
-        </w:rPr>
-        <w:t>Testfall «Stationen vertauschen»</w:t>
-      </w:r>
-    </w:p>
-    <w:tbl>
-      <w:tblPr>
-        <w:tblStyle w:val="Tabellenraster"/>
-        <w:tblW w:w="0" w:type="auto"/>
-        <w:tblLook w:val="04A0" w:firstRow="1" w:lastRow="0" w:firstColumn="1" w:lastColumn="0" w:noHBand="0" w:noVBand="1"/>
-      </w:tblPr>
-      <w:tblGrid>
-        <w:gridCol w:w="4531"/>
-        <w:gridCol w:w="4531"/>
-      </w:tblGrid>
-      <w:tr>
-        <w:tc>
-          <w:tcPr>
-            <w:tcW w:w="4531" w:type="dxa"/>
-          </w:tcPr>
-          <w:p>
-            <w:r>
-              <w:t>Given</w:t>
-            </w:r>
-          </w:p>
-        </w:tc>
-        <w:tc>
-          <w:tcPr>
-            <w:tcW w:w="4531" w:type="dxa"/>
-          </w:tcPr>
-          <w:p>
-            <w:r>
-              <w:t>Der Benutzer hat jeweils eine Start- und Zielstation eingegeben.</w:t>
-            </w:r>
-          </w:p>
-        </w:tc>
-      </w:tr>
-      <w:tr>
-        <w:tc>
-          <w:tcPr>
-            <w:tcW w:w="4531" w:type="dxa"/>
-          </w:tcPr>
-          <w:p>
-            <w:proofErr w:type="spellStart"/>
-            <w:r>
-              <w:t>When</w:t>
-            </w:r>
-            <w:proofErr w:type="spellEnd"/>
-          </w:p>
-        </w:tc>
-        <w:tc>
-          <w:tcPr>
-            <w:tcW w:w="4531" w:type="dxa"/>
-          </w:tcPr>
-          <w:p>
-            <w:r>
-              <w:t>Der Benutzer klickt auf den Button, der wie zwei Pfeile in unterschiedliche Richtungen aussieht.</w:t>
-            </w:r>
-          </w:p>
-        </w:tc>
-      </w:tr>
-      <w:tr>
-        <w:tc>
-          <w:tcPr>
-            <w:tcW w:w="4531" w:type="dxa"/>
-          </w:tcPr>
-          <w:p>
-            <w:proofErr w:type="spellStart"/>
-            <w:r>
-              <w:t>Then</w:t>
-            </w:r>
-            <w:proofErr w:type="spellEnd"/>
-          </w:p>
-        </w:tc>
-        <w:tc>
-          <w:tcPr>
-            <w:tcW w:w="4531" w:type="dxa"/>
-          </w:tcPr>
-          <w:p>
-            <w:r>
-              <w:t>Die Startstation und Zielstation werden vertauscht.</w:t>
-            </w:r>
-          </w:p>
-        </w:tc>
-      </w:tr>
-    </w:tbl>
-    <w:p/>
-    <w:p>
-      <w:pPr>
-        <w:rPr>
-          <w:b/>
-        </w:rPr>
-      </w:pPr>
-      <w:r>
-        <w:rPr>
-          <w:b/>
-        </w:rPr>
-        <w:t>Testfall «Tabs wechseln»</w:t>
-      </w:r>
-    </w:p>
-    <w:tbl>
-      <w:tblPr>
-        <w:tblStyle w:val="Tabellenraster"/>
-        <w:tblW w:w="0" w:type="auto"/>
-        <w:tblLook w:val="04A0" w:firstRow="1" w:lastRow="0" w:firstColumn="1" w:lastColumn="0" w:noHBand="0" w:noVBand="1"/>
-      </w:tblPr>
-      <w:tblGrid>
-        <w:gridCol w:w="4531"/>
-        <w:gridCol w:w="4531"/>
-      </w:tblGrid>
-      <w:tr>
-        <w:tc>
-          <w:tcPr>
-            <w:tcW w:w="4531" w:type="dxa"/>
-          </w:tcPr>
-          <w:p>
-            <w:r>
-              <w:t>Given</w:t>
-            </w:r>
-          </w:p>
-        </w:tc>
-        <w:tc>
-          <w:tcPr>
-            <w:tcW w:w="4531" w:type="dxa"/>
-          </w:tcPr>
-          <w:p>
-            <w:r>
-              <w:t>Der Benutzer hat eine Google Maps Ausgabe erhalten.</w:t>
-            </w:r>
-          </w:p>
-        </w:tc>
-      </w:tr>
-      <w:tr>
-        <w:tc>
-          <w:tcPr>
-            <w:tcW w:w="4531" w:type="dxa"/>
-          </w:tcPr>
-          <w:p>
-            <w:proofErr w:type="spellStart"/>
-            <w:r>
-              <w:t>When</w:t>
-            </w:r>
-            <w:proofErr w:type="spellEnd"/>
-          </w:p>
-        </w:tc>
-        <w:tc>
-          <w:tcPr>
-            <w:tcW w:w="4531" w:type="dxa"/>
-          </w:tcPr>
-          <w:p>
-            <w:r>
-              <w:t>Der Benutzer drückt auf den Tab mit der Beschriftung «Fahrplan»</w:t>
-            </w:r>
-          </w:p>
-        </w:tc>
-      </w:tr>
-      <w:tr>
-        <w:tc>
-          <w:tcPr>
-            <w:tcW w:w="4531" w:type="dxa"/>
-          </w:tcPr>
-          <w:p>
-            <w:proofErr w:type="spellStart"/>
-            <w:r>
-              <w:t>Then</w:t>
-            </w:r>
-            <w:proofErr w:type="spellEnd"/>
-          </w:p>
-        </w:tc>
-        <w:tc>
-          <w:tcPr>
-            <w:tcW w:w="4531" w:type="dxa"/>
-          </w:tcPr>
-          <w:p>
-            <w:r>
-              <w:t>Der Benutzer wird auf den ursprünglichen Tab zurückgebracht.</w:t>
-            </w:r>
-          </w:p>
-        </w:tc>
-      </w:tr>
-    </w:tbl>
-    <w:p/>
-    <w:p>
-      <w:pPr>
-        <w:rPr>
-          <w:b/>
-        </w:rPr>
-      </w:pPr>
-      <w:r>
-        <w:rPr>
-          <w:b/>
-        </w:rPr>
-        <w:t>Testfall «Einträge zurücksetzen»</w:t>
-      </w:r>
-    </w:p>
-    <w:tbl>
-      <w:tblPr>
-        <w:tblStyle w:val="Tabellenraster"/>
-        <w:tblW w:w="0" w:type="auto"/>
-        <w:tblLook w:val="04A0" w:firstRow="1" w:lastRow="0" w:firstColumn="1" w:lastColumn="0" w:noHBand="0" w:noVBand="1"/>
-      </w:tblPr>
-      <w:tblGrid>
-        <w:gridCol w:w="4531"/>
-        <w:gridCol w:w="4531"/>
-      </w:tblGrid>
-      <w:tr>
-        <w:tc>
-          <w:tcPr>
-            <w:tcW w:w="4531" w:type="dxa"/>
-          </w:tcPr>
-          <w:p>
-            <w:r>
-              <w:t>Given</w:t>
-            </w:r>
-          </w:p>
-        </w:tc>
-        <w:tc>
-          <w:tcPr>
-            <w:tcW w:w="4531" w:type="dxa"/>
-          </w:tcPr>
-          <w:p>
-            <w:r>
-              <w:t>Der Benutzer hat Start-, Zielstation oder Verbindungen abgegeben bzw. ausgegeben.</w:t>
-            </w:r>
-          </w:p>
-        </w:tc>
-      </w:tr>
-      <w:tr>
-        <w:tc>
-          <w:tcPr>
-            <w:tcW w:w="4531" w:type="dxa"/>
-          </w:tcPr>
-          <w:p>
-            <w:proofErr w:type="spellStart"/>
-            <w:r>
-              <w:t>When</w:t>
-            </w:r>
-            <w:proofErr w:type="spellEnd"/>
-          </w:p>
-        </w:tc>
-        <w:tc>
-          <w:tcPr>
-            <w:tcW w:w="4531" w:type="dxa"/>
-          </w:tcPr>
-          <w:p>
-            <w:r>
-              <w:t>Der Benutzer klickt auf den Button, der wie ein Mülleimer aussieht.</w:t>
-            </w:r>
-          </w:p>
-        </w:tc>
-      </w:tr>
-      <w:tr>
-        <w:tc>
-          <w:tcPr>
-            <w:tcW w:w="4531" w:type="dxa"/>
-          </w:tcPr>
-          <w:p>
-            <w:proofErr w:type="spellStart"/>
-            <w:r>
-              <w:t>Then</w:t>
-            </w:r>
-            <w:proofErr w:type="spellEnd"/>
-          </w:p>
-        </w:tc>
-        <w:tc>
-          <w:tcPr>
-            <w:tcW w:w="4531" w:type="dxa"/>
-          </w:tcPr>
-          <w:p>
-            <w:r>
-              <w:t xml:space="preserve">Die </w:t>
-            </w:r>
-            <w:proofErr w:type="spellStart"/>
-            <w:r>
-              <w:t>Textboxen</w:t>
-            </w:r>
-            <w:proofErr w:type="spellEnd"/>
-            <w:r>
-              <w:t xml:space="preserve"> (Start- und Zielstation) sowie die </w:t>
-            </w:r>
-            <w:proofErr w:type="spellStart"/>
-            <w:r>
-              <w:t>Listbox</w:t>
-            </w:r>
-            <w:proofErr w:type="spellEnd"/>
-            <w:r>
-              <w:t xml:space="preserve"> mit den Verbindungsausgeben, werden zurückgesetzt.</w:t>
-            </w:r>
-          </w:p>
-        </w:tc>
-      </w:tr>
-    </w:tbl>
-    <w:p>
-      <w:pPr>
-        <w:rPr>
-          <w:b/>
-        </w:rPr>
-      </w:pPr>
-    </w:p>
-    <w:p>
-      <w:pPr>
-        <w:rPr>
-          <w:b/>
-        </w:rPr>
-      </w:pPr>
-      <w:r>
-        <w:rPr>
-          <w:b/>
-        </w:rPr>
-        <w:t>Testfall «Ungültige Eingabe»</w:t>
-      </w:r>
-    </w:p>
-    <w:tbl>
-      <w:tblPr>
-        <w:tblStyle w:val="Tabellenraster"/>
-        <w:tblW w:w="0" w:type="auto"/>
-        <w:tblLook w:val="04A0" w:firstRow="1" w:lastRow="0" w:firstColumn="1" w:lastColumn="0" w:noHBand="0" w:noVBand="1"/>
-      </w:tblPr>
-      <w:tblGrid>
-        <w:gridCol w:w="4531"/>
-        <w:gridCol w:w="4531"/>
-      </w:tblGrid>
-      <w:tr>
-        <w:tc>
-          <w:tcPr>
-            <w:tcW w:w="4531" w:type="dxa"/>
-          </w:tcPr>
-          <w:p>
-            <w:r>
-              <w:t>Given</w:t>
-            </w:r>
-          </w:p>
-        </w:tc>
-        <w:tc>
-          <w:tcPr>
-            <w:tcW w:w="4531" w:type="dxa"/>
-          </w:tcPr>
-          <w:p>
-            <w:r>
-              <w:t xml:space="preserve">Der Benutzer </w:t>
-            </w:r>
-            <w:r>
-              <w:t xml:space="preserve">hat eine </w:t>
-            </w:r>
-            <w:proofErr w:type="spellStart"/>
-            <w:r>
-              <w:t>Textbox</w:t>
-            </w:r>
-            <w:proofErr w:type="spellEnd"/>
-            <w:r>
-              <w:t xml:space="preserve"> ausgewählt.</w:t>
-            </w:r>
-          </w:p>
-        </w:tc>
-      </w:tr>
-      <w:tr>
-        <w:tc>
-          <w:tcPr>
-            <w:tcW w:w="4531" w:type="dxa"/>
-          </w:tcPr>
-          <w:p>
-            <w:proofErr w:type="spellStart"/>
-            <w:r>
-              <w:t>When</w:t>
-            </w:r>
-            <w:proofErr w:type="spellEnd"/>
-          </w:p>
-        </w:tc>
-        <w:tc>
-          <w:tcPr>
-            <w:tcW w:w="4531" w:type="dxa"/>
-          </w:tcPr>
-          <w:p>
-            <w:r>
-              <w:t xml:space="preserve">Der Benutzer </w:t>
-            </w:r>
-            <w:r>
-              <w:t xml:space="preserve">gibt willkürliche Zeichen in die </w:t>
-            </w:r>
-            <w:proofErr w:type="spellStart"/>
-            <w:r>
-              <w:t>Textbox</w:t>
-            </w:r>
-            <w:proofErr w:type="spellEnd"/>
-            <w:r>
-              <w:t xml:space="preserve"> ein und möchte die Verbindungen anzeigen.</w:t>
-            </w:r>
-          </w:p>
-        </w:tc>
-      </w:tr>
-      <w:tr>
-        <w:tc>
-          <w:tcPr>
-            <w:tcW w:w="4531" w:type="dxa"/>
-          </w:tcPr>
-          <w:p>
-            <w:proofErr w:type="spellStart"/>
-            <w:r>
-              <w:t>Then</w:t>
-            </w:r>
-            <w:proofErr w:type="spellEnd"/>
-          </w:p>
-        </w:tc>
-        <w:tc>
-          <w:tcPr>
-            <w:tcW w:w="4531" w:type="dxa"/>
-          </w:tcPr>
-          <w:p>
-            <w:r>
-              <w:t>Es werden keine Vorschläge eingeblendet und es werden keine Verbindungen ausgegeben.</w:t>
-            </w:r>
-          </w:p>
-        </w:tc>
-      </w:tr>
-    </w:tbl>
-    <w:p>
-      <w:pPr>
-        <w:rPr>
-          <w:b/>
-        </w:rPr>
-      </w:pPr>
-    </w:p>
-    <w:p>
-      <w:pPr>
-        <w:pStyle w:val="berschrift1"/>
-      </w:pPr>
-      <w:bookmarkStart w:id="12" w:name="_Toc7783805"/>
-      <w:r>
-        <w:lastRenderedPageBreak/>
-        <w:t>Installationsanleitung</w:t>
-      </w:r>
-      <w:bookmarkEnd w:id="12"/>
-    </w:p>
-    <w:p>
-      <w:pPr>
-        <w:pStyle w:val="berschrift1"/>
-      </w:pPr>
-      <w:bookmarkStart w:id="13" w:name="_Toc7783806"/>
-      <w:r>
-        <w:t>Abbildungsverzeichnis</w:t>
-      </w:r>
-      <w:bookmarkEnd w:id="13"/>
-    </w:p>
-    <w:p>
-      <w:proofErr w:type="spellStart"/>
-      <w:r>
-        <w:t>Zugbild</w:t>
-      </w:r>
-      <w:proofErr w:type="spellEnd"/>
-      <w:r>
-        <w:t xml:space="preserve">: </w:t>
-      </w:r>
-      <w:hyperlink r:id="rId13" w:history="1">
-        <w:r>
-          <w:rPr>
-            <w:rStyle w:val="Hyperlink"/>
-          </w:rPr>
-          <w:t>https://www.google.ch/url?sa=i&amp;rct=j&amp;q=&amp;esrc=s&amp;source=images&amp;cd=&amp;cad=rja&amp;uact=8&amp;ved=2ahUKEwiKubuo5PnhAhVIYlAKHctcDkkQjRx6BAgBEAU&amp;url=https%3A%2F%2Fde.wikivoyage.org%2Fwiki%2F%25C3%2596ffentlicher_Verkehr_in_der_Schweiz&amp;psig=AOvVaw0TC-3JE8vzqtMQchvtTa6O&amp;ust=1556781151335111</w:t>
-        </w:r>
-      </w:hyperlink>
-    </w:p>
-    <w:p>
-      <w:r>
-        <w:t>Busstation:</w:t>
-      </w:r>
-    </w:p>
-    <w:p>
-      <w:hyperlink r:id="rId14" w:history="1">
-        <w:r>
-          <w:rPr>
-            <w:rStyle w:val="Hyperlink"/>
-          </w:rPr>
-          <w:t>https://www.google.ch/url?sa=i&amp;rct=j&amp;q=&amp;esrc=s&amp;source=images&amp;cd=&amp;cad=rja&amp;uact=8&amp;ved=2ahUKEwiH97-r5PnhAhWKY1AKHdmXA7UQjRx6BAgBEAU&amp;url=https%3A%2F%2Fwww.voev.ch%2F&amp;psig=AOvVaw0TC-3JE8vzqtMQchvtTa6O&amp;ust=1556781151335111</w:t>
-        </w:r>
-      </w:hyperlink>
-    </w:p>
-    <w:p>
       <w:r>
         <w:rPr>
           <w:noProof/>
         </w:rPr>
         <w:drawing>
-          <wp:anchor distT="0" distB="0" distL="114300" distR="114300" simplePos="0" relativeHeight="251664384" behindDoc="1" locked="0" layoutInCell="1" allowOverlap="1" wp14:anchorId="0A1EA85C" wp14:editId="552D8606">
+          <wp:anchor distT="0" distB="0" distL="114300" distR="114300" simplePos="0" relativeHeight="251666432" behindDoc="0" locked="0" layoutInCell="1" allowOverlap="1" wp14:anchorId="75CB2D63" wp14:editId="0E992D4C">
             <wp:simplePos x="0" y="0"/>
             <wp:positionH relativeFrom="margin">
-              <wp:posOffset>308610</wp:posOffset>
+              <wp:posOffset>0</wp:posOffset>
             </wp:positionH>
             <wp:positionV relativeFrom="paragraph">
-              <wp:posOffset>1660525</wp:posOffset>
+              <wp:posOffset>367030</wp:posOffset>
             </wp:positionV>
-            <wp:extent cx="3097530" cy="2209800"/>
-            <wp:effectExtent l="0" t="0" r="7620" b="0"/>
-            <wp:wrapNone/>
-            <wp:docPr id="4" name="Grafik 4"/>
+            <wp:extent cx="5760720" cy="1072515"/>
+            <wp:effectExtent l="0" t="0" r="0" b="0"/>
+            <wp:wrapThrough wrapText="bothSides">
+              <wp:wrapPolygon edited="0">
+                <wp:start x="0" y="0"/>
+                <wp:lineTo x="0" y="21101"/>
+                <wp:lineTo x="21500" y="21101"/>
+                <wp:lineTo x="21500" y="0"/>
+                <wp:lineTo x="0" y="0"/>
+              </wp:wrapPolygon>
+            </wp:wrapThrough>
+            <wp:docPr id="5" name="Grafik 5"/>
             <wp:cNvGraphicFramePr>
               <a:graphicFrameLocks xmlns:a="http://schemas.openxmlformats.org/drawingml/2006/main" noChangeAspect="1"/>
             </wp:cNvGraphicFramePr>
@@ -4005,7 +3279,7 @@
                   <pic:spPr>
                     <a:xfrm>
                       <a:off x="0" y="0"/>
-                      <a:ext cx="3097530" cy="2209800"/>
+                      <a:ext cx="5760720" cy="1072515"/>
                     </a:xfrm>
                     <a:prstGeom prst="rect">
                       <a:avLst/>
@@ -4014,40 +3288,255 @@
                 </pic:pic>
               </a:graphicData>
             </a:graphic>
-            <wp14:sizeRelH relativeFrom="margin">
-              <wp14:pctWidth>0</wp14:pctWidth>
-            </wp14:sizeRelH>
-            <wp14:sizeRelV relativeFrom="margin">
-              <wp14:pctHeight>0</wp14:pctHeight>
-            </wp14:sizeRelV>
           </wp:anchor>
         </w:drawing>
       </w:r>
       <w:r>
+        <w:br w:type="page"/>
+      </w:r>
+    </w:p>
+    <w:p>
+      <w:pPr>
+        <w:pStyle w:val="berschrift1"/>
+      </w:pPr>
+      <w:bookmarkStart w:id="10" w:name="_Toc7785697"/>
+      <w:r>
+        <w:lastRenderedPageBreak/>
+        <w:t>Programmierrichtlinien</w:t>
+      </w:r>
+      <w:bookmarkEnd w:id="10"/>
+    </w:p>
+    <w:p>
+      <w:pPr>
+        <w:pStyle w:val="berschrift2"/>
+      </w:pPr>
+      <w:bookmarkStart w:id="11" w:name="_Toc7785698"/>
+      <w:proofErr w:type="spellStart"/>
+      <w:r>
+        <w:t>Naming</w:t>
+      </w:r>
+      <w:proofErr w:type="spellEnd"/>
+      <w:r>
+        <w:t xml:space="preserve"> </w:t>
+      </w:r>
+      <w:proofErr w:type="spellStart"/>
+      <w:r>
+        <w:t>c</w:t>
+      </w:r>
+      <w:r>
+        <w:t>onventions</w:t>
+      </w:r>
+      <w:bookmarkEnd w:id="11"/>
+      <w:proofErr w:type="spellEnd"/>
+    </w:p>
+    <w:p>
+      <w:pPr>
+        <w:rPr>
+          <w:lang w:val="en-GB"/>
+        </w:rPr>
+      </w:pPr>
+      <w:proofErr w:type="spellStart"/>
+      <w:r>
+        <w:rPr>
+          <w:b/>
+          <w:lang w:val="en-GB"/>
+        </w:rPr>
+        <w:t>Variab</w:t>
+      </w:r>
+      <w:r>
+        <w:rPr>
+          <w:b/>
+          <w:lang w:val="en-GB"/>
+        </w:rPr>
+        <w:t>le</w:t>
+      </w:r>
+      <w:r>
+        <w:rPr>
+          <w:b/>
+          <w:lang w:val="en-GB"/>
+        </w:rPr>
+        <w:t>n</w:t>
+      </w:r>
+      <w:proofErr w:type="spellEnd"/>
+      <w:r>
+        <w:rPr>
+          <w:b/>
+          <w:lang w:val="en-GB"/>
+        </w:rPr>
+        <w:t>:</w:t>
+      </w:r>
+      <w:r>
+        <w:rPr>
+          <w:lang w:val="en-GB"/>
+        </w:rPr>
+        <w:t xml:space="preserve"> camelCase</w:t>
+      </w:r>
+    </w:p>
+    <w:p>
+      <w:r>
+        <w:rPr>
+          <w:b/>
+        </w:rPr>
+        <w:t>Eigenschaften</w:t>
+      </w:r>
+      <w:r>
+        <w:t>:</w:t>
+      </w:r>
+      <w:r>
+        <w:t xml:space="preserve"> </w:t>
+      </w:r>
+      <w:proofErr w:type="spellStart"/>
+      <w:r>
+        <w:t>Pa</w:t>
+      </w:r>
+      <w:r>
+        <w:t>scalCase</w:t>
+      </w:r>
+      <w:proofErr w:type="spellEnd"/>
+    </w:p>
+    <w:p>
+      <w:r>
+        <w:rPr>
+          <w:b/>
+        </w:rPr>
+        <w:t>Methoden</w:t>
+      </w:r>
+      <w:r>
+        <w:t>:</w:t>
+      </w:r>
+      <w:r>
+        <w:t xml:space="preserve"> </w:t>
+      </w:r>
+      <w:proofErr w:type="spellStart"/>
+      <w:r>
+        <w:t>PascalCase</w:t>
+      </w:r>
+      <w:proofErr w:type="spellEnd"/>
+    </w:p>
+    <w:p>
+      <w:r>
+        <w:rPr>
+          <w:b/>
+        </w:rPr>
+        <w:t>Klassen</w:t>
+      </w:r>
+      <w:r>
+        <w:t>:</w:t>
+      </w:r>
+      <w:r>
+        <w:t xml:space="preserve"> </w:t>
+      </w:r>
+      <w:proofErr w:type="spellStart"/>
+      <w:r>
+        <w:t>PascalCase</w:t>
+      </w:r>
+      <w:proofErr w:type="spellEnd"/>
+    </w:p>
+    <w:p>
+      <w:pPr>
+        <w:rPr>
+          <w:lang w:val="en-GB"/>
+        </w:rPr>
+      </w:pPr>
+      <w:r>
+        <w:rPr>
+          <w:b/>
+          <w:lang w:val="en-GB"/>
+        </w:rPr>
+        <w:t>GUI-</w:t>
+      </w:r>
+      <w:r>
+        <w:rPr>
+          <w:b/>
+          <w:lang w:val="en-GB"/>
+        </w:rPr>
+        <w:t>C</w:t>
+      </w:r>
+      <w:r>
+        <w:rPr>
+          <w:b/>
+          <w:lang w:val="en-GB"/>
+        </w:rPr>
+        <w:t>ontrols</w:t>
+      </w:r>
+      <w:r>
+        <w:rPr>
+          <w:lang w:val="en-GB"/>
+        </w:rPr>
+        <w:t>:</w:t>
+      </w:r>
+      <w:r>
+        <w:rPr>
+          <w:lang w:val="en-GB"/>
+        </w:rPr>
+        <w:t xml:space="preserve"> camelCase</w:t>
+      </w:r>
+    </w:p>
+    <w:p>
+      <w:pPr>
+        <w:pStyle w:val="berschrift2"/>
+        <w:rPr>
+          <w:lang w:val="en-GB"/>
+        </w:rPr>
+      </w:pPr>
+      <w:bookmarkStart w:id="12" w:name="_Toc7785699"/>
+      <w:r>
+        <w:rPr>
+          <w:lang w:val="en-GB"/>
+        </w:rPr>
+        <w:t>Declaration</w:t>
+      </w:r>
+      <w:bookmarkEnd w:id="12"/>
+    </w:p>
+    <w:p>
+      <w:r>
+        <w:t>Die Deklarationen werden immer am Anfang gemacht.</w:t>
+      </w:r>
+    </w:p>
+    <w:p>
+      <w:pPr>
+        <w:pStyle w:val="berschrift2"/>
+      </w:pPr>
+      <w:bookmarkStart w:id="13" w:name="_Toc7785700"/>
+      <w:r>
+        <w:t>Comments</w:t>
+      </w:r>
+      <w:bookmarkEnd w:id="13"/>
+    </w:p>
+    <w:p>
+      <w:r>
+        <w:t xml:space="preserve">Ich habe keine </w:t>
+      </w:r>
+      <w:proofErr w:type="spellStart"/>
+      <w:r>
+        <w:t>public</w:t>
+      </w:r>
+      <w:proofErr w:type="spellEnd"/>
+      <w:r>
+        <w:t xml:space="preserve"> </w:t>
+      </w:r>
+      <w:r>
+        <w:t>Methoden also auch keine «///» Kommentare</w:t>
+      </w:r>
+    </w:p>
+    <w:p>
+      <w:r>
+        <w:t>Ich habe jede</w:t>
+      </w:r>
+      <w:r>
+        <w:t xml:space="preserve"> so viel wie möglich mit «//» Kommentiert, damit man sich im Quellcode zurechtfinden kann.</w:t>
+      </w:r>
+    </w:p>
+    <w:p>
+      <w:r>
         <w:rPr>
           <w:noProof/>
         </w:rPr>
         <w:drawing>
-          <wp:anchor distT="0" distB="0" distL="114300" distR="114300" simplePos="0" relativeHeight="251665408" behindDoc="0" locked="0" layoutInCell="1" allowOverlap="1" wp14:anchorId="5BFE2EC3">
-            <wp:simplePos x="0" y="0"/>
-            <wp:positionH relativeFrom="margin">
-              <wp:align>right</wp:align>
-            </wp:positionH>
-            <wp:positionV relativeFrom="paragraph">
-              <wp:posOffset>366395</wp:posOffset>
-            </wp:positionV>
-            <wp:extent cx="5760720" cy="1072515"/>
-            <wp:effectExtent l="0" t="0" r="0" b="0"/>
-            <wp:wrapThrough wrapText="bothSides">
-              <wp:wrapPolygon edited="0">
-                <wp:start x="0" y="0"/>
-                <wp:lineTo x="0" y="21101"/>
-                <wp:lineTo x="21500" y="21101"/>
-                <wp:lineTo x="21500" y="0"/>
-                <wp:lineTo x="0" y="0"/>
-              </wp:wrapPolygon>
-            </wp:wrapThrough>
-            <wp:docPr id="5" name="Grafik 5"/>
+          <wp:inline distT="0" distB="0" distL="0" distR="0" wp14:anchorId="6406AECB" wp14:editId="6DEE5F31">
+            <wp:extent cx="2511991" cy="1565564"/>
+            <wp:effectExtent l="0" t="0" r="3175" b="0"/>
+            <wp:docPr id="1" name="Grafik 1"/>
             <wp:cNvGraphicFramePr>
               <a:graphicFrameLocks xmlns:a="http://schemas.openxmlformats.org/drawingml/2006/main" noChangeAspect="1"/>
             </wp:cNvGraphicFramePr>
@@ -4059,13 +3548,7 @@
                     <pic:cNvPicPr/>
                   </pic:nvPicPr>
                   <pic:blipFill>
-                    <a:blip r:embed="rId16" cstate="print">
-                      <a:extLst>
-                        <a:ext uri="{28A0092B-C50C-407E-A947-70E740481C1C}">
-                          <a14:useLocalDpi xmlns:a14="http://schemas.microsoft.com/office/drawing/2010/main" val="0"/>
-                        </a:ext>
-                      </a:extLst>
-                    </a:blip>
+                    <a:blip r:embed="rId16"/>
                     <a:stretch>
                       <a:fillRect/>
                     </a:stretch>
@@ -4073,7 +3556,7 @@
                   <pic:spPr>
                     <a:xfrm>
                       <a:off x="0" y="0"/>
-                      <a:ext cx="5760720" cy="1072515"/>
+                      <a:ext cx="2525136" cy="1573756"/>
                     </a:xfrm>
                     <a:prstGeom prst="rect">
                       <a:avLst/>
@@ -4082,13 +3565,1212 @@
                 </pic:pic>
               </a:graphicData>
             </a:graphic>
-          </wp:anchor>
+          </wp:inline>
         </w:drawing>
       </w:r>
     </w:p>
+    <w:p>
+      <w:pPr>
+        <w:pStyle w:val="berschrift2"/>
+      </w:pPr>
+      <w:bookmarkStart w:id="14" w:name="_Toc7785701"/>
+      <w:r>
+        <w:t>Statements</w:t>
+      </w:r>
+      <w:bookmarkEnd w:id="14"/>
+    </w:p>
+    <w:p>
+      <w:r>
+        <w:t>Ich verwende New Lines</w:t>
+      </w:r>
+      <w:r>
+        <w:t xml:space="preserve"> sowie immer eine Einrückung.</w:t>
+      </w:r>
+    </w:p>
+    <w:p>
+      <w:r>
+        <w:rPr>
+          <w:noProof/>
+        </w:rPr>
+        <w:drawing>
+          <wp:inline distT="0" distB="0" distL="0" distR="0" wp14:anchorId="0ABDE88F" wp14:editId="6ABF7BA1">
+            <wp:extent cx="2750417" cy="1697182"/>
+            <wp:effectExtent l="0" t="0" r="0" b="0"/>
+            <wp:docPr id="6" name="Grafik 6"/>
+            <wp:cNvGraphicFramePr>
+              <a:graphicFrameLocks xmlns:a="http://schemas.openxmlformats.org/drawingml/2006/main" noChangeAspect="1"/>
+            </wp:cNvGraphicFramePr>
+            <a:graphic xmlns:a="http://schemas.openxmlformats.org/drawingml/2006/main">
+              <a:graphicData uri="http://schemas.openxmlformats.org/drawingml/2006/picture">
+                <pic:pic xmlns:pic="http://schemas.openxmlformats.org/drawingml/2006/picture">
+                  <pic:nvPicPr>
+                    <pic:cNvPr id="1" name=""/>
+                    <pic:cNvPicPr/>
+                  </pic:nvPicPr>
+                  <pic:blipFill>
+                    <a:blip r:embed="rId17"/>
+                    <a:stretch>
+                      <a:fillRect/>
+                    </a:stretch>
+                  </pic:blipFill>
+                  <pic:spPr>
+                    <a:xfrm>
+                      <a:off x="0" y="0"/>
+                      <a:ext cx="2754633" cy="1699784"/>
+                    </a:xfrm>
+                    <a:prstGeom prst="rect">
+                      <a:avLst/>
+                    </a:prstGeom>
+                  </pic:spPr>
+                </pic:pic>
+              </a:graphicData>
+            </a:graphic>
+          </wp:inline>
+        </w:drawing>
+      </w:r>
+      <w:r>
+        <w:br w:type="page"/>
+      </w:r>
+    </w:p>
+    <w:p>
+      <w:pPr>
+        <w:pStyle w:val="berschrift1"/>
+      </w:pPr>
+      <w:bookmarkStart w:id="15" w:name="_Toc7785702"/>
+      <w:r>
+        <w:lastRenderedPageBreak/>
+        <w:t>Testfälle (Systemtests)</w:t>
+      </w:r>
+      <w:bookmarkEnd w:id="15"/>
+    </w:p>
+    <w:p>
+      <w:pPr>
+        <w:pStyle w:val="berschrift2"/>
+      </w:pPr>
+      <w:bookmarkStart w:id="16" w:name="_Toc7785703"/>
+      <w:r>
+        <w:t>Testfälle zu den Anforderungen</w:t>
+      </w:r>
+      <w:bookmarkEnd w:id="16"/>
+    </w:p>
+    <w:p/>
+    <w:p>
+      <w:pPr>
+        <w:rPr>
+          <w:b/>
+        </w:rPr>
+      </w:pPr>
+      <w:r>
+        <w:rPr>
+          <w:b/>
+        </w:rPr>
+        <w:t>Testfall «A001»</w:t>
+      </w:r>
+    </w:p>
+    <w:tbl>
+      <w:tblPr>
+        <w:tblStyle w:val="Tabellenraster"/>
+        <w:tblW w:w="0" w:type="auto"/>
+        <w:tblLook w:val="04A0" w:firstRow="1" w:lastRow="0" w:firstColumn="1" w:lastColumn="0" w:noHBand="0" w:noVBand="1"/>
+      </w:tblPr>
+      <w:tblGrid>
+        <w:gridCol w:w="4531"/>
+        <w:gridCol w:w="4531"/>
+      </w:tblGrid>
+      <w:tr>
+        <w:tc>
+          <w:tcPr>
+            <w:tcW w:w="4531" w:type="dxa"/>
+          </w:tcPr>
+          <w:p>
+            <w:r>
+              <w:t>Given</w:t>
+            </w:r>
+          </w:p>
+        </w:tc>
+        <w:tc>
+          <w:tcPr>
+            <w:tcW w:w="4531" w:type="dxa"/>
+          </w:tcPr>
+          <w:p>
+            <w:r>
+              <w:t xml:space="preserve">Der Benutzer drückt auf die </w:t>
+            </w:r>
+            <w:proofErr w:type="spellStart"/>
+            <w:r>
+              <w:t>Textbox</w:t>
+            </w:r>
+            <w:proofErr w:type="spellEnd"/>
+            <w:r>
+              <w:t xml:space="preserve"> oder navigiert mit der «Tab» Taste dorthin.</w:t>
+            </w:r>
+          </w:p>
+        </w:tc>
+      </w:tr>
+      <w:tr>
+        <w:tc>
+          <w:tcPr>
+            <w:tcW w:w="4531" w:type="dxa"/>
+          </w:tcPr>
+          <w:p>
+            <w:proofErr w:type="spellStart"/>
+            <w:r>
+              <w:t>When</w:t>
+            </w:r>
+            <w:proofErr w:type="spellEnd"/>
+          </w:p>
+        </w:tc>
+        <w:tc>
+          <w:tcPr>
+            <w:tcW w:w="4531" w:type="dxa"/>
+          </w:tcPr>
+          <w:p>
+            <w:r>
+              <w:t>Der Benutzer gibt einige Buchstaben ein.</w:t>
+            </w:r>
+          </w:p>
+        </w:tc>
+      </w:tr>
+      <w:tr>
+        <w:tc>
+          <w:tcPr>
+            <w:tcW w:w="4531" w:type="dxa"/>
+          </w:tcPr>
+          <w:p>
+            <w:proofErr w:type="spellStart"/>
+            <w:r>
+              <w:t>Then</w:t>
+            </w:r>
+            <w:proofErr w:type="spellEnd"/>
+          </w:p>
+        </w:tc>
+        <w:tc>
+          <w:tcPr>
+            <w:tcW w:w="4531" w:type="dxa"/>
+          </w:tcPr>
+          <w:p>
+            <w:r>
+              <w:t>Es werden passende Vorschläge zu den eingegebenen Buchstaben ausgegeben, damit man sich nicht alle Stationsnamen merken muss.</w:t>
+            </w:r>
+          </w:p>
+        </w:tc>
+      </w:tr>
+    </w:tbl>
+    <w:p/>
+    <w:p>
+      <w:pPr>
+        <w:rPr>
+          <w:b/>
+        </w:rPr>
+      </w:pPr>
+      <w:r>
+        <w:rPr>
+          <w:b/>
+        </w:rPr>
+        <w:t>Testfall «</w:t>
+      </w:r>
+      <w:r>
+        <w:rPr>
+          <w:b/>
+        </w:rPr>
+        <w:t>A002</w:t>
+      </w:r>
+      <w:r>
+        <w:rPr>
+          <w:b/>
+        </w:rPr>
+        <w:t>»</w:t>
+      </w:r>
+    </w:p>
+    <w:tbl>
+      <w:tblPr>
+        <w:tblStyle w:val="Tabellenraster"/>
+        <w:tblW w:w="0" w:type="auto"/>
+        <w:tblLook w:val="04A0" w:firstRow="1" w:lastRow="0" w:firstColumn="1" w:lastColumn="0" w:noHBand="0" w:noVBand="1"/>
+      </w:tblPr>
+      <w:tblGrid>
+        <w:gridCol w:w="4531"/>
+        <w:gridCol w:w="4531"/>
+      </w:tblGrid>
+      <w:tr>
+        <w:tc>
+          <w:tcPr>
+            <w:tcW w:w="4531" w:type="dxa"/>
+          </w:tcPr>
+          <w:p>
+            <w:r>
+              <w:t>Given</w:t>
+            </w:r>
+          </w:p>
+        </w:tc>
+        <w:tc>
+          <w:tcPr>
+            <w:tcW w:w="4531" w:type="dxa"/>
+          </w:tcPr>
+          <w:p>
+            <w:r>
+              <w:t>Der Benutzer hat jeweils eine Start- und Zielstation eingegeben.</w:t>
+            </w:r>
+          </w:p>
+        </w:tc>
+      </w:tr>
+      <w:tr>
+        <w:tc>
+          <w:tcPr>
+            <w:tcW w:w="4531" w:type="dxa"/>
+          </w:tcPr>
+          <w:p>
+            <w:proofErr w:type="spellStart"/>
+            <w:r>
+              <w:t>When</w:t>
+            </w:r>
+            <w:proofErr w:type="spellEnd"/>
+          </w:p>
+        </w:tc>
+        <w:tc>
+          <w:tcPr>
+            <w:tcW w:w="4531" w:type="dxa"/>
+          </w:tcPr>
+          <w:p>
+            <w:r>
+              <w:t xml:space="preserve">Der Benutzer klickt auf den Button, der wie eine Lupe aussieht. </w:t>
+            </w:r>
+          </w:p>
+        </w:tc>
+      </w:tr>
+      <w:tr>
+        <w:tc>
+          <w:tcPr>
+            <w:tcW w:w="4531" w:type="dxa"/>
+          </w:tcPr>
+          <w:p>
+            <w:proofErr w:type="spellStart"/>
+            <w:r>
+              <w:t>Then</w:t>
+            </w:r>
+            <w:proofErr w:type="spellEnd"/>
+          </w:p>
+        </w:tc>
+        <w:tc>
+          <w:tcPr>
+            <w:tcW w:w="4531" w:type="dxa"/>
+          </w:tcPr>
+          <w:p>
+            <w:r>
+              <w:t>Die Verbindungen zwischen den zwei Stationen werden angezeigt.</w:t>
+            </w:r>
+          </w:p>
+        </w:tc>
+      </w:tr>
+    </w:tbl>
+    <w:p/>
+    <w:p>
+      <w:pPr>
+        <w:rPr>
+          <w:b/>
+        </w:rPr>
+      </w:pPr>
+      <w:r>
+        <w:rPr>
+          <w:b/>
+        </w:rPr>
+        <w:t>Testfall «</w:t>
+      </w:r>
+      <w:r>
+        <w:rPr>
+          <w:b/>
+        </w:rPr>
+        <w:t>A003</w:t>
+      </w:r>
+      <w:r>
+        <w:rPr>
+          <w:b/>
+        </w:rPr>
+        <w:t>»</w:t>
+      </w:r>
+    </w:p>
+    <w:tbl>
+      <w:tblPr>
+        <w:tblStyle w:val="Tabellenraster"/>
+        <w:tblW w:w="0" w:type="auto"/>
+        <w:tblLook w:val="04A0" w:firstRow="1" w:lastRow="0" w:firstColumn="1" w:lastColumn="0" w:noHBand="0" w:noVBand="1"/>
+      </w:tblPr>
+      <w:tblGrid>
+        <w:gridCol w:w="4531"/>
+        <w:gridCol w:w="4531"/>
+      </w:tblGrid>
+      <w:tr>
+        <w:tc>
+          <w:tcPr>
+            <w:tcW w:w="4531" w:type="dxa"/>
+          </w:tcPr>
+          <w:p>
+            <w:r>
+              <w:t>Given</w:t>
+            </w:r>
+          </w:p>
+        </w:tc>
+        <w:tc>
+          <w:tcPr>
+            <w:tcW w:w="4531" w:type="dxa"/>
+          </w:tcPr>
+          <w:p>
+            <w:r>
+              <w:t>Der Benutzer hat eine beliebige Station eingegeben und ausgewählt.</w:t>
+            </w:r>
+          </w:p>
+        </w:tc>
+      </w:tr>
+      <w:tr>
+        <w:tc>
+          <w:tcPr>
+            <w:tcW w:w="4531" w:type="dxa"/>
+          </w:tcPr>
+          <w:p>
+            <w:proofErr w:type="spellStart"/>
+            <w:r>
+              <w:t>When</w:t>
+            </w:r>
+            <w:proofErr w:type="spellEnd"/>
+          </w:p>
+        </w:tc>
+        <w:tc>
+          <w:tcPr>
+            <w:tcW w:w="4531" w:type="dxa"/>
+          </w:tcPr>
+          <w:p>
+            <w:r>
+              <w:t>Der Benutzer drückt auf den Button, der wie ein Zeitplan aussieht.</w:t>
+            </w:r>
+          </w:p>
+        </w:tc>
+      </w:tr>
+      <w:tr>
+        <w:tc>
+          <w:tcPr>
+            <w:tcW w:w="4531" w:type="dxa"/>
+          </w:tcPr>
+          <w:p>
+            <w:proofErr w:type="spellStart"/>
+            <w:r>
+              <w:t>Then</w:t>
+            </w:r>
+            <w:proofErr w:type="spellEnd"/>
+          </w:p>
+        </w:tc>
+        <w:tc>
+          <w:tcPr>
+            <w:tcW w:w="4531" w:type="dxa"/>
+          </w:tcPr>
+          <w:p>
+            <w:r>
+              <w:t>Es werden die nächsten 10 Verbindungen ab der beliebigen Station ausgegeben.</w:t>
+            </w:r>
+          </w:p>
+        </w:tc>
+      </w:tr>
+    </w:tbl>
+    <w:p/>
+    <w:p>
+      <w:pPr>
+        <w:rPr>
+          <w:b/>
+        </w:rPr>
+      </w:pPr>
+      <w:r>
+        <w:rPr>
+          <w:b/>
+        </w:rPr>
+        <w:t>Testfall «</w:t>
+      </w:r>
+      <w:r>
+        <w:rPr>
+          <w:b/>
+        </w:rPr>
+        <w:t>A004</w:t>
+      </w:r>
+      <w:r>
+        <w:rPr>
+          <w:b/>
+        </w:rPr>
+        <w:t>»</w:t>
+      </w:r>
+    </w:p>
+    <w:tbl>
+      <w:tblPr>
+        <w:tblStyle w:val="Tabellenraster"/>
+        <w:tblW w:w="0" w:type="auto"/>
+        <w:tblLook w:val="04A0" w:firstRow="1" w:lastRow="0" w:firstColumn="1" w:lastColumn="0" w:noHBand="0" w:noVBand="1"/>
+      </w:tblPr>
+      <w:tblGrid>
+        <w:gridCol w:w="4531"/>
+        <w:gridCol w:w="4531"/>
+      </w:tblGrid>
+      <w:tr>
+        <w:tc>
+          <w:tcPr>
+            <w:tcW w:w="4531" w:type="dxa"/>
+          </w:tcPr>
+          <w:p>
+            <w:r>
+              <w:t>Given</w:t>
+            </w:r>
+          </w:p>
+        </w:tc>
+        <w:tc>
+          <w:tcPr>
+            <w:tcW w:w="4531" w:type="dxa"/>
+          </w:tcPr>
+          <w:p>
+            <w:r>
+              <w:t xml:space="preserve">Der Benutzer gibt einen oder mehrere Buchstaben in die </w:t>
+            </w:r>
+            <w:proofErr w:type="spellStart"/>
+            <w:r>
+              <w:t>Textbox</w:t>
+            </w:r>
+            <w:proofErr w:type="spellEnd"/>
+            <w:r>
+              <w:t xml:space="preserve"> ein.</w:t>
+            </w:r>
+          </w:p>
+        </w:tc>
+      </w:tr>
+      <w:tr>
+        <w:tc>
+          <w:tcPr>
+            <w:tcW w:w="4531" w:type="dxa"/>
+          </w:tcPr>
+          <w:p>
+            <w:proofErr w:type="spellStart"/>
+            <w:r>
+              <w:t>When</w:t>
+            </w:r>
+            <w:proofErr w:type="spellEnd"/>
+          </w:p>
+        </w:tc>
+        <w:tc>
+          <w:tcPr>
+            <w:tcW w:w="4531" w:type="dxa"/>
+          </w:tcPr>
+          <w:p>
+            <w:r>
+              <w:t xml:space="preserve">Der Benutzer klickt </w:t>
+            </w:r>
+            <w:r>
+              <w:t xml:space="preserve">zwei Mal </w:t>
+            </w:r>
+            <w:r>
+              <w:t>auf die gewünschte Station oder betätigt die «Enter» Taste.</w:t>
+            </w:r>
+          </w:p>
+        </w:tc>
+      </w:tr>
+      <w:tr>
+        <w:tc>
+          <w:tcPr>
+            <w:tcW w:w="4531" w:type="dxa"/>
+          </w:tcPr>
+          <w:p>
+            <w:proofErr w:type="spellStart"/>
+            <w:r>
+              <w:t>Then</w:t>
+            </w:r>
+            <w:proofErr w:type="spellEnd"/>
+          </w:p>
+        </w:tc>
+        <w:tc>
+          <w:tcPr>
+            <w:tcW w:w="4531" w:type="dxa"/>
+          </w:tcPr>
+          <w:p>
+            <w:r>
+              <w:t xml:space="preserve">Die gewünschte Station wird in der </w:t>
+            </w:r>
+            <w:proofErr w:type="spellStart"/>
+            <w:r>
+              <w:t>Textbox</w:t>
+            </w:r>
+            <w:proofErr w:type="spellEnd"/>
+            <w:r>
+              <w:t xml:space="preserve"> angezeigt.</w:t>
+            </w:r>
+          </w:p>
+        </w:tc>
+      </w:tr>
+    </w:tbl>
+    <w:p/>
+    <w:p>
+      <w:pPr>
+        <w:rPr>
+          <w:b/>
+        </w:rPr>
+      </w:pPr>
+      <w:r>
+        <w:rPr>
+          <w:b/>
+        </w:rPr>
+        <w:t>Testfall «A005»</w:t>
+      </w:r>
+    </w:p>
+    <w:tbl>
+      <w:tblPr>
+        <w:tblStyle w:val="Tabellenraster"/>
+        <w:tblW w:w="0" w:type="auto"/>
+        <w:tblLook w:val="04A0" w:firstRow="1" w:lastRow="0" w:firstColumn="1" w:lastColumn="0" w:noHBand="0" w:noVBand="1"/>
+      </w:tblPr>
+      <w:tblGrid>
+        <w:gridCol w:w="4531"/>
+        <w:gridCol w:w="4531"/>
+      </w:tblGrid>
+      <w:tr>
+        <w:tc>
+          <w:tcPr>
+            <w:tcW w:w="4531" w:type="dxa"/>
+          </w:tcPr>
+          <w:p>
+            <w:r>
+              <w:t>Given</w:t>
+            </w:r>
+          </w:p>
+        </w:tc>
+        <w:tc>
+          <w:tcPr>
+            <w:tcW w:w="4531" w:type="dxa"/>
+          </w:tcPr>
+          <w:p>
+            <w:r>
+              <w:t>Der Benutzer hat eine Start- sowie Zielstation eingegeben.</w:t>
+            </w:r>
+          </w:p>
+        </w:tc>
+      </w:tr>
+      <w:tr>
+        <w:tc>
+          <w:tcPr>
+            <w:tcW w:w="4531" w:type="dxa"/>
+          </w:tcPr>
+          <w:p>
+            <w:proofErr w:type="spellStart"/>
+            <w:r>
+              <w:t>When</w:t>
+            </w:r>
+            <w:proofErr w:type="spellEnd"/>
+          </w:p>
+        </w:tc>
+        <w:tc>
+          <w:tcPr>
+            <w:tcW w:w="4531" w:type="dxa"/>
+          </w:tcPr>
+          <w:p>
+            <w:r>
+              <w:t>Der Benutzer wechselt die Zeit ganz nach seinem Belieben.</w:t>
+            </w:r>
+          </w:p>
+        </w:tc>
+      </w:tr>
+      <w:tr>
+        <w:tc>
+          <w:tcPr>
+            <w:tcW w:w="4531" w:type="dxa"/>
+          </w:tcPr>
+          <w:p>
+            <w:proofErr w:type="spellStart"/>
+            <w:r>
+              <w:t>Then</w:t>
+            </w:r>
+            <w:proofErr w:type="spellEnd"/>
+          </w:p>
+        </w:tc>
+        <w:tc>
+          <w:tcPr>
+            <w:tcW w:w="4531" w:type="dxa"/>
+          </w:tcPr>
+          <w:p>
+            <w:r>
+              <w:t>Die Verbindungen zwischen den zwei Station werden der neuen Zeit angepasst.</w:t>
+            </w:r>
+          </w:p>
+        </w:tc>
+      </w:tr>
+    </w:tbl>
+    <w:p>
+      <w:pPr>
+        <w:rPr>
+          <w:b/>
+        </w:rPr>
+      </w:pPr>
+      <w:r>
+        <w:rPr>
+          <w:b/>
+        </w:rPr>
+        <w:lastRenderedPageBreak/>
+        <w:t>Testfall «A00</w:t>
+      </w:r>
+      <w:r>
+        <w:rPr>
+          <w:b/>
+        </w:rPr>
+        <w:t>6</w:t>
+      </w:r>
+      <w:r>
+        <w:rPr>
+          <w:b/>
+        </w:rPr>
+        <w:t>»</w:t>
+      </w:r>
+    </w:p>
+    <w:tbl>
+      <w:tblPr>
+        <w:tblStyle w:val="Tabellenraster"/>
+        <w:tblW w:w="0" w:type="auto"/>
+        <w:tblLook w:val="04A0" w:firstRow="1" w:lastRow="0" w:firstColumn="1" w:lastColumn="0" w:noHBand="0" w:noVBand="1"/>
+      </w:tblPr>
+      <w:tblGrid>
+        <w:gridCol w:w="4531"/>
+        <w:gridCol w:w="4531"/>
+      </w:tblGrid>
+      <w:tr>
+        <w:tc>
+          <w:tcPr>
+            <w:tcW w:w="4531" w:type="dxa"/>
+          </w:tcPr>
+          <w:p>
+            <w:r>
+              <w:t>Given</w:t>
+            </w:r>
+          </w:p>
+        </w:tc>
+        <w:tc>
+          <w:tcPr>
+            <w:tcW w:w="4531" w:type="dxa"/>
+          </w:tcPr>
+          <w:p>
+            <w:r>
+              <w:t>Der Benutzer hat eine beliebige Station ausgewählt.</w:t>
+            </w:r>
+          </w:p>
+        </w:tc>
+      </w:tr>
+      <w:tr>
+        <w:tc>
+          <w:tcPr>
+            <w:tcW w:w="4531" w:type="dxa"/>
+          </w:tcPr>
+          <w:p>
+            <w:proofErr w:type="spellStart"/>
+            <w:r>
+              <w:t>When</w:t>
+            </w:r>
+            <w:proofErr w:type="spellEnd"/>
+          </w:p>
+        </w:tc>
+        <w:tc>
+          <w:tcPr>
+            <w:tcW w:w="4531" w:type="dxa"/>
+          </w:tcPr>
+          <w:p>
+            <w:r>
+              <w:t>Der Benutzer betätigt den Button, der wie ein</w:t>
+            </w:r>
+            <w:r>
+              <w:t xml:space="preserve">e Erde </w:t>
+            </w:r>
+            <w:r>
+              <w:t>aussieht.</w:t>
+            </w:r>
+          </w:p>
+        </w:tc>
+      </w:tr>
+      <w:tr>
+        <w:tc>
+          <w:tcPr>
+            <w:tcW w:w="4531" w:type="dxa"/>
+          </w:tcPr>
+          <w:p>
+            <w:proofErr w:type="spellStart"/>
+            <w:r>
+              <w:t>Then</w:t>
+            </w:r>
+            <w:proofErr w:type="spellEnd"/>
+          </w:p>
+        </w:tc>
+        <w:tc>
+          <w:tcPr>
+            <w:tcW w:w="4531" w:type="dxa"/>
+          </w:tcPr>
+          <w:p>
+            <w:r>
+              <w:t>Der Benutzer wird auf d</w:t>
+            </w:r>
+            <w:r>
+              <w:t>en</w:t>
+            </w:r>
+            <w:r>
+              <w:t xml:space="preserve"> andere</w:t>
+            </w:r>
+            <w:r>
+              <w:t>n</w:t>
+            </w:r>
+            <w:r>
+              <w:t xml:space="preserve"> Tab geführt und die Google Earth Resultate werden angezeigt.</w:t>
+            </w:r>
+          </w:p>
+        </w:tc>
+      </w:tr>
+    </w:tbl>
+    <w:p/>
+    <w:p>
+      <w:pPr>
+        <w:pStyle w:val="berschrift2"/>
+      </w:pPr>
+      <w:bookmarkStart w:id="17" w:name="_Toc7785704"/>
+      <w:r>
+        <w:t>Zusätzliche Testfälle</w:t>
+      </w:r>
+      <w:bookmarkEnd w:id="17"/>
+    </w:p>
+    <w:p/>
+    <w:p>
+      <w:pPr>
+        <w:rPr>
+          <w:b/>
+        </w:rPr>
+      </w:pPr>
+      <w:r>
+        <w:rPr>
+          <w:b/>
+        </w:rPr>
+        <w:t>Testfall «Stationen vertauschen»</w:t>
+      </w:r>
+    </w:p>
+    <w:tbl>
+      <w:tblPr>
+        <w:tblStyle w:val="Tabellenraster"/>
+        <w:tblW w:w="0" w:type="auto"/>
+        <w:tblLook w:val="04A0" w:firstRow="1" w:lastRow="0" w:firstColumn="1" w:lastColumn="0" w:noHBand="0" w:noVBand="1"/>
+      </w:tblPr>
+      <w:tblGrid>
+        <w:gridCol w:w="4531"/>
+        <w:gridCol w:w="4531"/>
+      </w:tblGrid>
+      <w:tr>
+        <w:tc>
+          <w:tcPr>
+            <w:tcW w:w="4531" w:type="dxa"/>
+          </w:tcPr>
+          <w:p>
+            <w:r>
+              <w:t>Given</w:t>
+            </w:r>
+          </w:p>
+        </w:tc>
+        <w:tc>
+          <w:tcPr>
+            <w:tcW w:w="4531" w:type="dxa"/>
+          </w:tcPr>
+          <w:p>
+            <w:r>
+              <w:t>Der Benutzer hat jeweils eine Start- und Zielstation eingegeben.</w:t>
+            </w:r>
+          </w:p>
+        </w:tc>
+      </w:tr>
+      <w:tr>
+        <w:tc>
+          <w:tcPr>
+            <w:tcW w:w="4531" w:type="dxa"/>
+          </w:tcPr>
+          <w:p>
+            <w:proofErr w:type="spellStart"/>
+            <w:r>
+              <w:t>When</w:t>
+            </w:r>
+            <w:proofErr w:type="spellEnd"/>
+          </w:p>
+        </w:tc>
+        <w:tc>
+          <w:tcPr>
+            <w:tcW w:w="4531" w:type="dxa"/>
+          </w:tcPr>
+          <w:p>
+            <w:r>
+              <w:t>Der Benutzer klickt auf den Button, der wie zwei Pfeile in unterschiedliche Richtungen aussieht.</w:t>
+            </w:r>
+          </w:p>
+        </w:tc>
+      </w:tr>
+      <w:tr>
+        <w:tc>
+          <w:tcPr>
+            <w:tcW w:w="4531" w:type="dxa"/>
+          </w:tcPr>
+          <w:p>
+            <w:proofErr w:type="spellStart"/>
+            <w:r>
+              <w:t>Then</w:t>
+            </w:r>
+            <w:proofErr w:type="spellEnd"/>
+          </w:p>
+        </w:tc>
+        <w:tc>
+          <w:tcPr>
+            <w:tcW w:w="4531" w:type="dxa"/>
+          </w:tcPr>
+          <w:p>
+            <w:r>
+              <w:t>Die Startstation und Zielstation werden vertauscht.</w:t>
+            </w:r>
+          </w:p>
+        </w:tc>
+      </w:tr>
+    </w:tbl>
+    <w:p/>
+    <w:p>
+      <w:pPr>
+        <w:rPr>
+          <w:b/>
+        </w:rPr>
+      </w:pPr>
+      <w:r>
+        <w:rPr>
+          <w:b/>
+        </w:rPr>
+        <w:t>Testfall «Tabs wechseln»</w:t>
+      </w:r>
+    </w:p>
+    <w:tbl>
+      <w:tblPr>
+        <w:tblStyle w:val="Tabellenraster"/>
+        <w:tblW w:w="0" w:type="auto"/>
+        <w:tblLook w:val="04A0" w:firstRow="1" w:lastRow="0" w:firstColumn="1" w:lastColumn="0" w:noHBand="0" w:noVBand="1"/>
+      </w:tblPr>
+      <w:tblGrid>
+        <w:gridCol w:w="4531"/>
+        <w:gridCol w:w="4531"/>
+      </w:tblGrid>
+      <w:tr>
+        <w:tc>
+          <w:tcPr>
+            <w:tcW w:w="4531" w:type="dxa"/>
+          </w:tcPr>
+          <w:p>
+            <w:r>
+              <w:t>Given</w:t>
+            </w:r>
+          </w:p>
+        </w:tc>
+        <w:tc>
+          <w:tcPr>
+            <w:tcW w:w="4531" w:type="dxa"/>
+          </w:tcPr>
+          <w:p>
+            <w:r>
+              <w:t>Der Benutzer hat eine Google Maps Ausgabe erhalten.</w:t>
+            </w:r>
+          </w:p>
+        </w:tc>
+      </w:tr>
+      <w:tr>
+        <w:tc>
+          <w:tcPr>
+            <w:tcW w:w="4531" w:type="dxa"/>
+          </w:tcPr>
+          <w:p>
+            <w:proofErr w:type="spellStart"/>
+            <w:r>
+              <w:t>When</w:t>
+            </w:r>
+            <w:proofErr w:type="spellEnd"/>
+          </w:p>
+        </w:tc>
+        <w:tc>
+          <w:tcPr>
+            <w:tcW w:w="4531" w:type="dxa"/>
+          </w:tcPr>
+          <w:p>
+            <w:r>
+              <w:t>Der Benutzer drückt auf den Tab mit der Beschriftung «Fahrplan»</w:t>
+            </w:r>
+          </w:p>
+        </w:tc>
+      </w:tr>
+      <w:tr>
+        <w:tc>
+          <w:tcPr>
+            <w:tcW w:w="4531" w:type="dxa"/>
+          </w:tcPr>
+          <w:p>
+            <w:proofErr w:type="spellStart"/>
+            <w:r>
+              <w:t>Then</w:t>
+            </w:r>
+            <w:proofErr w:type="spellEnd"/>
+          </w:p>
+        </w:tc>
+        <w:tc>
+          <w:tcPr>
+            <w:tcW w:w="4531" w:type="dxa"/>
+          </w:tcPr>
+          <w:p>
+            <w:r>
+              <w:t>Der Benutzer wird auf den ursprünglichen Tab zurückgebracht.</w:t>
+            </w:r>
+          </w:p>
+        </w:tc>
+      </w:tr>
+    </w:tbl>
+    <w:p/>
+    <w:p>
+      <w:pPr>
+        <w:rPr>
+          <w:b/>
+        </w:rPr>
+      </w:pPr>
+      <w:r>
+        <w:rPr>
+          <w:b/>
+        </w:rPr>
+        <w:t>Testfall «Einträge zurücksetzen»</w:t>
+      </w:r>
+    </w:p>
+    <w:tbl>
+      <w:tblPr>
+        <w:tblStyle w:val="Tabellenraster"/>
+        <w:tblW w:w="0" w:type="auto"/>
+        <w:tblLook w:val="04A0" w:firstRow="1" w:lastRow="0" w:firstColumn="1" w:lastColumn="0" w:noHBand="0" w:noVBand="1"/>
+      </w:tblPr>
+      <w:tblGrid>
+        <w:gridCol w:w="4531"/>
+        <w:gridCol w:w="4531"/>
+      </w:tblGrid>
+      <w:tr>
+        <w:tc>
+          <w:tcPr>
+            <w:tcW w:w="4531" w:type="dxa"/>
+          </w:tcPr>
+          <w:p>
+            <w:r>
+              <w:t>Given</w:t>
+            </w:r>
+          </w:p>
+        </w:tc>
+        <w:tc>
+          <w:tcPr>
+            <w:tcW w:w="4531" w:type="dxa"/>
+          </w:tcPr>
+          <w:p>
+            <w:r>
+              <w:t>Der Benutzer hat Start-, Zielstation oder Verbindungen abgegeben bzw. ausgegeben.</w:t>
+            </w:r>
+          </w:p>
+        </w:tc>
+      </w:tr>
+      <w:tr>
+        <w:tc>
+          <w:tcPr>
+            <w:tcW w:w="4531" w:type="dxa"/>
+          </w:tcPr>
+          <w:p>
+            <w:proofErr w:type="spellStart"/>
+            <w:r>
+              <w:t>When</w:t>
+            </w:r>
+            <w:proofErr w:type="spellEnd"/>
+          </w:p>
+        </w:tc>
+        <w:tc>
+          <w:tcPr>
+            <w:tcW w:w="4531" w:type="dxa"/>
+          </w:tcPr>
+          <w:p>
+            <w:r>
+              <w:t>Der Benutzer klickt auf den Button, der wie ein Mülleimer aussieht.</w:t>
+            </w:r>
+          </w:p>
+        </w:tc>
+      </w:tr>
+      <w:tr>
+        <w:tc>
+          <w:tcPr>
+            <w:tcW w:w="4531" w:type="dxa"/>
+          </w:tcPr>
+          <w:p>
+            <w:proofErr w:type="spellStart"/>
+            <w:r>
+              <w:t>Then</w:t>
+            </w:r>
+            <w:proofErr w:type="spellEnd"/>
+          </w:p>
+        </w:tc>
+        <w:tc>
+          <w:tcPr>
+            <w:tcW w:w="4531" w:type="dxa"/>
+          </w:tcPr>
+          <w:p>
+            <w:r>
+              <w:t xml:space="preserve">Die </w:t>
+            </w:r>
+            <w:proofErr w:type="spellStart"/>
+            <w:r>
+              <w:t>Textboxen</w:t>
+            </w:r>
+            <w:proofErr w:type="spellEnd"/>
+            <w:r>
+              <w:t xml:space="preserve"> (Start- und Zielstation) sowie die </w:t>
+            </w:r>
+            <w:proofErr w:type="spellStart"/>
+            <w:r>
+              <w:t>Listbox</w:t>
+            </w:r>
+            <w:proofErr w:type="spellEnd"/>
+            <w:r>
+              <w:t xml:space="preserve"> mit den Verbindungsausgeben, werden zurückgesetzt.</w:t>
+            </w:r>
+          </w:p>
+        </w:tc>
+      </w:tr>
+    </w:tbl>
+    <w:p>
+      <w:pPr>
+        <w:rPr>
+          <w:b/>
+        </w:rPr>
+      </w:pPr>
+    </w:p>
+    <w:p>
+      <w:pPr>
+        <w:rPr>
+          <w:b/>
+        </w:rPr>
+      </w:pPr>
+      <w:r>
+        <w:rPr>
+          <w:b/>
+        </w:rPr>
+        <w:t>Testfall «Ungültige Eingabe»</w:t>
+      </w:r>
+    </w:p>
+    <w:tbl>
+      <w:tblPr>
+        <w:tblStyle w:val="Tabellenraster"/>
+        <w:tblW w:w="0" w:type="auto"/>
+        <w:tblLook w:val="04A0" w:firstRow="1" w:lastRow="0" w:firstColumn="1" w:lastColumn="0" w:noHBand="0" w:noVBand="1"/>
+      </w:tblPr>
+      <w:tblGrid>
+        <w:gridCol w:w="4531"/>
+        <w:gridCol w:w="4531"/>
+      </w:tblGrid>
+      <w:tr>
+        <w:tc>
+          <w:tcPr>
+            <w:tcW w:w="4531" w:type="dxa"/>
+          </w:tcPr>
+          <w:p>
+            <w:r>
+              <w:t>Given</w:t>
+            </w:r>
+          </w:p>
+        </w:tc>
+        <w:tc>
+          <w:tcPr>
+            <w:tcW w:w="4531" w:type="dxa"/>
+          </w:tcPr>
+          <w:p>
+            <w:r>
+              <w:t xml:space="preserve">Der Benutzer hat eine </w:t>
+            </w:r>
+            <w:proofErr w:type="spellStart"/>
+            <w:r>
+              <w:t>Textbox</w:t>
+            </w:r>
+            <w:proofErr w:type="spellEnd"/>
+            <w:r>
+              <w:t xml:space="preserve"> ausgewählt.</w:t>
+            </w:r>
+          </w:p>
+        </w:tc>
+      </w:tr>
+      <w:tr>
+        <w:tc>
+          <w:tcPr>
+            <w:tcW w:w="4531" w:type="dxa"/>
+          </w:tcPr>
+          <w:p>
+            <w:proofErr w:type="spellStart"/>
+            <w:r>
+              <w:t>When</w:t>
+            </w:r>
+            <w:proofErr w:type="spellEnd"/>
+          </w:p>
+        </w:tc>
+        <w:tc>
+          <w:tcPr>
+            <w:tcW w:w="4531" w:type="dxa"/>
+          </w:tcPr>
+          <w:p>
+            <w:r>
+              <w:t xml:space="preserve">Der Benutzer gibt willkürliche Zeichen in die </w:t>
+            </w:r>
+            <w:proofErr w:type="spellStart"/>
+            <w:r>
+              <w:t>Textbox</w:t>
+            </w:r>
+            <w:proofErr w:type="spellEnd"/>
+            <w:r>
+              <w:t xml:space="preserve"> ein und möchte die Verbindungen anzeigen.</w:t>
+            </w:r>
+          </w:p>
+        </w:tc>
+      </w:tr>
+      <w:tr>
+        <w:tc>
+          <w:tcPr>
+            <w:tcW w:w="4531" w:type="dxa"/>
+          </w:tcPr>
+          <w:p>
+            <w:proofErr w:type="spellStart"/>
+            <w:r>
+              <w:t>Then</w:t>
+            </w:r>
+            <w:proofErr w:type="spellEnd"/>
+          </w:p>
+        </w:tc>
+        <w:tc>
+          <w:tcPr>
+            <w:tcW w:w="4531" w:type="dxa"/>
+          </w:tcPr>
+          <w:p>
+            <w:r>
+              <w:t>Es werden keine Vorschläge eingeblendet und es werden keine Verbindungen ausgegeben.</w:t>
+            </w:r>
+          </w:p>
+        </w:tc>
+      </w:tr>
+    </w:tbl>
+    <w:p>
+      <w:pPr>
+        <w:rPr>
+          <w:b/>
+        </w:rPr>
+      </w:pPr>
+    </w:p>
+    <w:p>
+      <w:pPr>
+        <w:pStyle w:val="berschrift1"/>
+      </w:pPr>
+      <w:bookmarkStart w:id="18" w:name="_Toc7785705"/>
+      <w:r>
+        <w:lastRenderedPageBreak/>
+        <w:t>Installationsanleitung</w:t>
+      </w:r>
+      <w:bookmarkEnd w:id="18"/>
+    </w:p>
+    <w:p/>
+    <w:p/>
     <w:sectPr>
-      <w:headerReference w:type="default" r:id="rId17"/>
-      <w:footerReference w:type="default" r:id="rId18"/>
+      <w:headerReference w:type="default" r:id="rId18"/>
+      <w:footerReference w:type="default" r:id="rId19"/>
       <w:pgSz w:w="11906" w:h="16838"/>
       <w:pgMar w:top="1417" w:right="1417" w:bottom="1134" w:left="1417" w:header="708" w:footer="708" w:gutter="0"/>
       <w:pgNumType w:start="0"/>
@@ -4267,15 +4949,6 @@
       <w:pStyle w:val="Kopfzeile"/>
     </w:pPr>
     <w:r>
-      <w:t xml:space="preserve">Projekt - </w:t>
-    </w:r>
-    <w:proofErr w:type="spellStart"/>
-    <w:r>
-      <w:t>SwissTransport</w:t>
-    </w:r>
-    <w:proofErr w:type="spellEnd"/>
-    <w:r>
-      <w:tab/>
       <w:t>Miroslav Stojanovic</w:t>
     </w:r>
     <w:r>
@@ -4284,11 +4957,17 @@
     <w:r>
       <w:t>03.05.2019</w:t>
     </w:r>
-  </w:p>
-  <w:p>
-    <w:pPr>
-      <w:pStyle w:val="Kopfzeile"/>
-    </w:pPr>
+    <w:r>
+      <w:tab/>
+    </w:r>
+    <w:r>
+      <w:t xml:space="preserve">Projekt - </w:t>
+    </w:r>
+    <w:proofErr w:type="spellStart"/>
+    <w:r>
+      <w:t>SwissTransport</w:t>
+    </w:r>
+    <w:proofErr w:type="spellEnd"/>
   </w:p>
 </w:hdr>
 </file>
@@ -5250,7 +5929,7 @@
 </file>
 
 <file path=customXml/itemProps1.xml><?xml version="1.0" encoding="utf-8"?>
-<ds:datastoreItem xmlns:ds="http://schemas.openxmlformats.org/officeDocument/2006/customXml" ds:itemID="{8BFD0DDE-537F-4D86-9C98-252D3E8A538E}">
+<ds:datastoreItem xmlns:ds="http://schemas.openxmlformats.org/officeDocument/2006/customXml" ds:itemID="{127AC06B-0762-44C0-9506-4D489AB8A24D}">
   <ds:schemaRefs>
     <ds:schemaRef ds:uri="http://schemas.openxmlformats.org/officeDocument/2006/bibliography"/>
   </ds:schemaRefs>

</xml_diff>